<commit_message>
Removi calving.png e alterei vand.docx
</commit_message>
<xml_diff>
--- a/vand.docx
+++ b/vand.docx
@@ -1,6 +1,6 @@
 
 <file path=word/document.xml><?xml version="1.0" encoding="utf-8"?>
-<w:document xmlns:wpc="http://schemas.microsoft.com/office/word/2010/wordprocessingCanvas" xmlns:mc="http://schemas.openxmlformats.org/markup-compatibility/2006" xmlns:o="urn:schemas-microsoft-com:office:office" xmlns:r="http://schemas.openxmlformats.org/officeDocument/2006/relationships" xmlns:m="http://schemas.openxmlformats.org/officeDocument/2006/math" xmlns:v="urn:schemas-microsoft-com:vml" xmlns:wp14="http://schemas.microsoft.com/office/word/2010/wordprocessingDrawing" xmlns:wp="http://schemas.openxmlformats.org/drawingml/2006/wordprocessingDrawing" xmlns:w10="urn:schemas-microsoft-com:office:word" xmlns:w="http://schemas.openxmlformats.org/wordprocessingml/2006/main" xmlns:w14="http://schemas.microsoft.com/office/word/2010/wordml" xmlns:w15="http://schemas.microsoft.com/office/word/2012/wordml" xmlns:wpg="http://schemas.microsoft.com/office/word/2010/wordprocessingGroup" xmlns:wpi="http://schemas.microsoft.com/office/word/2010/wordprocessingInk" xmlns:wne="http://schemas.microsoft.com/office/word/2006/wordml" xmlns:wps="http://schemas.microsoft.com/office/word/2010/wordprocessingShape" mc:Ignorable="w14 w15 wp14">
+<w:document xmlns:ve="http://schemas.openxmlformats.org/markup-compatibility/2006" xmlns:o="urn:schemas-microsoft-com:office:office" xmlns:r="http://schemas.openxmlformats.org/officeDocument/2006/relationships" xmlns:m="http://schemas.openxmlformats.org/officeDocument/2006/math" xmlns:v="urn:schemas-microsoft-com:vml" xmlns:wp="http://schemas.openxmlformats.org/drawingml/2006/wordprocessingDrawing" xmlns:w10="urn:schemas-microsoft-com:office:word" xmlns:w="http://schemas.openxmlformats.org/wordprocessingml/2006/main" xmlns:wne="http://schemas.microsoft.com/office/word/2006/wordml">
   <w:body>
     <w:p>
       <w:pPr>
@@ -30,54 +30,32 @@
           <w:sz w:val="28"/>
           <w:szCs w:val="28"/>
         </w:rPr>
-        <w:t xml:space="preserve">para que os motores da impressora despeje a tinta com precisão no lugar </w:t>
-      </w:r>
-      <w:proofErr w:type="gramStart"/>
-      <w:r>
-        <w:rPr>
-          <w:rFonts w:ascii="Arial" w:hAnsi="Arial" w:cs="Arial"/>
-          <w:sz w:val="28"/>
-          <w:szCs w:val="28"/>
-        </w:rPr>
-        <w:t>correto ,</w:t>
-      </w:r>
-      <w:proofErr w:type="gramEnd"/>
-      <w:r>
-        <w:rPr>
-          <w:rFonts w:ascii="Arial" w:hAnsi="Arial" w:cs="Arial"/>
-          <w:sz w:val="28"/>
-          <w:szCs w:val="28"/>
-        </w:rPr>
-        <w:t xml:space="preserve"> correspondente ao texto. Mesmo processo acontece nas impressoras a laser, o que diferencia esses dois equipamentos é a qualidade da impressão e que usa o laser ao invés da tinta.   </w:t>
-      </w:r>
-      <w:proofErr w:type="gramStart"/>
-      <w:r>
-        <w:rPr>
-          <w:rFonts w:ascii="Arial" w:hAnsi="Arial" w:cs="Arial"/>
-          <w:sz w:val="28"/>
-          <w:szCs w:val="28"/>
-        </w:rPr>
-        <w:t>.A</w:t>
-      </w:r>
-      <w:proofErr w:type="gramEnd"/>
-      <w:r>
-        <w:rPr>
-          <w:rFonts w:ascii="Arial" w:hAnsi="Arial" w:cs="Arial"/>
-          <w:sz w:val="28"/>
-          <w:szCs w:val="28"/>
-        </w:rPr>
-        <w:t xml:space="preserve"> impressora 3D trabalha também no eixo  z , ou seja , em três dimensões. Através de um algoritmo ela consegue construir um objeto previamente escolhido pelo usuário. A tecnologia da impressão 3d ainda não está disponível para todos os </w:t>
-      </w:r>
-      <w:proofErr w:type="gramStart"/>
-      <w:r>
-        <w:rPr>
-          <w:rFonts w:ascii="Arial" w:hAnsi="Arial" w:cs="Arial"/>
-          <w:sz w:val="28"/>
-          <w:szCs w:val="28"/>
-        </w:rPr>
-        <w:t>consumidores .</w:t>
-      </w:r>
-      <w:proofErr w:type="gramEnd"/>
+        <w:t xml:space="preserve">para que os motores da impressora despeje a tinta com precisão no lugar correto , correspondente ao texto. Mesmo processo acontece nas impressoras a laser, o que diferencia esses dois equipamentos é a qualidade da impressão e que usa o laser ao invés da tinta.   </w:t>
+      </w:r>
+      <w:r>
+        <w:rPr>
+          <w:rFonts w:ascii="Arial" w:hAnsi="Arial" w:cs="Arial"/>
+          <w:sz w:val="28"/>
+          <w:szCs w:val="28"/>
+        </w:rPr>
+        <w:t>.A impressora 3D trabalha também no eixo  z , ou seja , em três dimensões. Através de um algoritmo ela consegue construir um objeto previamente escolhido pelo usuário. A tecnologia da impressão 3d ainda não está dispon</w:t>
+      </w:r>
+      <w:r>
+        <w:rPr>
+          <w:rFonts w:ascii="Arial" w:hAnsi="Arial" w:cs="Arial"/>
+          <w:sz w:val="28"/>
+          <w:szCs w:val="28"/>
+        </w:rPr>
+        <w:t>ível para todos os consumidores</w:t>
+      </w:r>
+      <w:r>
+        <w:rPr>
+          <w:rFonts w:ascii="Arial" w:hAnsi="Arial" w:cs="Arial"/>
+          <w:sz w:val="28"/>
+          <w:szCs w:val="28"/>
+        </w:rPr>
+        <w:t>.</w:t>
+      </w:r>
     </w:p>
     <w:p>
       <w:pPr>
@@ -147,25 +125,7 @@
           <w:sz w:val="28"/>
           <w:szCs w:val="28"/>
         </w:rPr>
-        <w:t xml:space="preserve"> de </w:t>
-      </w:r>
-      <w:proofErr w:type="gramStart"/>
-      <w:r>
-        <w:rPr>
-          <w:rFonts w:ascii="Arial" w:hAnsi="Arial" w:cs="Arial"/>
-          <w:sz w:val="28"/>
-          <w:szCs w:val="28"/>
-        </w:rPr>
-        <w:t>Harvard ,</w:t>
-      </w:r>
-      <w:proofErr w:type="gramEnd"/>
-      <w:r>
-        <w:rPr>
-          <w:rFonts w:ascii="Arial" w:hAnsi="Arial" w:cs="Arial"/>
-          <w:sz w:val="28"/>
-          <w:szCs w:val="28"/>
-        </w:rPr>
-        <w:t xml:space="preserve"> Bill Gates e </w:t>
+        <w:t xml:space="preserve"> de Harvard , Bill Gates e </w:t>
       </w:r>
       <w:r>
         <w:rPr>
@@ -287,27 +247,7 @@
           <w:szCs w:val="28"/>
           <w:shd w:val="clear" w:color="auto" w:fill="FFFFFF"/>
         </w:rPr>
-        <w:t xml:space="preserve"> </w:t>
-      </w:r>
-      <w:proofErr w:type="gramStart"/>
-      <w:r>
-        <w:rPr>
-          <w:rFonts w:ascii="Arial" w:hAnsi="Arial" w:cs="Arial"/>
-          <w:sz w:val="28"/>
-          <w:szCs w:val="28"/>
-          <w:shd w:val="clear" w:color="auto" w:fill="FFFFFF"/>
-        </w:rPr>
-        <w:t>Windows ,que</w:t>
-      </w:r>
-      <w:proofErr w:type="gramEnd"/>
-      <w:r>
-        <w:rPr>
-          <w:rFonts w:ascii="Arial" w:hAnsi="Arial" w:cs="Arial"/>
-          <w:sz w:val="28"/>
-          <w:szCs w:val="28"/>
-          <w:shd w:val="clear" w:color="auto" w:fill="FFFFFF"/>
-        </w:rPr>
-        <w:t xml:space="preserve"> até nos dias de hoje , monopoliza</w:t>
+        <w:t>Windows ,que até nos dias de hoje , monopoliza</w:t>
       </w:r>
       <w:r>
         <w:rPr>
@@ -325,27 +265,7 @@
           <w:szCs w:val="28"/>
           <w:shd w:val="clear" w:color="auto" w:fill="FFFFFF"/>
         </w:rPr>
-        <w:t xml:space="preserve"> o mercado de desktop. Outros produtos como </w:t>
-      </w:r>
-      <w:proofErr w:type="gramStart"/>
-      <w:r>
-        <w:rPr>
-          <w:rFonts w:ascii="Arial" w:hAnsi="Arial" w:cs="Arial"/>
-          <w:sz w:val="28"/>
-          <w:szCs w:val="28"/>
-          <w:shd w:val="clear" w:color="auto" w:fill="FFFFFF"/>
-        </w:rPr>
-        <w:t>videogames ,</w:t>
-      </w:r>
-      <w:proofErr w:type="gramEnd"/>
-      <w:r>
-        <w:rPr>
-          <w:rFonts w:ascii="Arial" w:hAnsi="Arial" w:cs="Arial"/>
-          <w:sz w:val="28"/>
-          <w:szCs w:val="28"/>
-          <w:shd w:val="clear" w:color="auto" w:fill="FFFFFF"/>
-        </w:rPr>
-        <w:t xml:space="preserve"> celulares ,softwares e outros utilitários também são comercializados.</w:t>
+        <w:t xml:space="preserve"> o mercado de desktop. Outros produtos como videogames , celulares ,softwares e outros utilitários também são comercializados.</w:t>
       </w:r>
     </w:p>
     <w:p>
@@ -372,25 +292,7 @@
           <w:sz w:val="28"/>
           <w:szCs w:val="28"/>
         </w:rPr>
-        <w:t xml:space="preserve">de ser usado nos computadores da IBM, mas que futuramente seria usado em desktops Windows. Esse S.O funciona apenas através de linhas de </w:t>
-      </w:r>
-      <w:proofErr w:type="gramStart"/>
-      <w:r>
-        <w:rPr>
-          <w:rFonts w:ascii="Arial" w:hAnsi="Arial" w:cs="Arial"/>
-          <w:sz w:val="28"/>
-          <w:szCs w:val="28"/>
-        </w:rPr>
-        <w:t>código ,</w:t>
-      </w:r>
-      <w:proofErr w:type="gramEnd"/>
-      <w:r>
-        <w:rPr>
-          <w:rFonts w:ascii="Arial" w:hAnsi="Arial" w:cs="Arial"/>
-          <w:sz w:val="28"/>
-          <w:szCs w:val="28"/>
-        </w:rPr>
-        <w:t xml:space="preserve"> então para o seu devido uso é necessário um certo conhecimento </w:t>
+        <w:t xml:space="preserve">de ser usado nos computadores da IBM, mas que futuramente seria usado em desktops Windows. Esse S.O funciona apenas através de linhas de código , então para o seu devido uso é necessário um certo conhecimento </w:t>
       </w:r>
       <w:r>
         <w:rPr>
@@ -455,18 +357,8 @@
           <w:sz w:val="28"/>
           <w:szCs w:val="28"/>
         </w:rPr>
-        <w:t xml:space="preserve"> de muitos sistemas </w:t>
-      </w:r>
-      <w:proofErr w:type="gramStart"/>
-      <w:r>
-        <w:rPr>
-          <w:rFonts w:ascii="Arial" w:hAnsi="Arial" w:cs="Arial"/>
-          <w:sz w:val="28"/>
-          <w:szCs w:val="28"/>
-        </w:rPr>
-        <w:t>operacionais ,</w:t>
-      </w:r>
-      <w:proofErr w:type="gramEnd"/>
+        <w:t xml:space="preserve"> de muitos sistemas operacionais ,</w:t>
+      </w:r>
       <w:r>
         <w:rPr>
           <w:rFonts w:ascii="Arial" w:hAnsi="Arial" w:cs="Arial"/>
@@ -497,33 +389,15 @@
           <w:sz w:val="28"/>
           <w:szCs w:val="28"/>
         </w:rPr>
-        <w:t>nome é a junção de “</w:t>
-      </w:r>
-      <w:proofErr w:type="gramStart"/>
-      <w:r>
-        <w:rPr>
-          <w:rFonts w:ascii="Arial" w:hAnsi="Arial" w:cs="Arial"/>
-          <w:sz w:val="28"/>
-          <w:szCs w:val="28"/>
-        </w:rPr>
-        <w:t>Linus”</w:t>
-      </w:r>
-      <w:r>
-        <w:rPr>
-          <w:rFonts w:ascii="Arial" w:hAnsi="Arial" w:cs="Arial"/>
-          <w:sz w:val="28"/>
-          <w:szCs w:val="28"/>
-        </w:rPr>
-        <w:t>(</w:t>
-      </w:r>
-      <w:proofErr w:type="gramEnd"/>
-      <w:r>
-        <w:rPr>
-          <w:rFonts w:ascii="Arial" w:hAnsi="Arial" w:cs="Arial"/>
-          <w:sz w:val="28"/>
-          <w:szCs w:val="28"/>
-        </w:rPr>
-        <w:t>nome de seu criador )</w:t>
+        <w:t>nome é a junção de “Linus”</w:t>
+      </w:r>
+      <w:r>
+        <w:rPr>
+          <w:rFonts w:ascii="Arial" w:hAnsi="Arial" w:cs="Arial"/>
+          <w:sz w:val="28"/>
+          <w:szCs w:val="28"/>
+        </w:rPr>
+        <w:t>(nome de seu criador )</w:t>
       </w:r>
       <w:r>
         <w:rPr>
@@ -565,14 +439,6 @@
           <w:sz w:val="28"/>
           <w:szCs w:val="28"/>
         </w:rPr>
-        <w:t xml:space="preserve"> </w:t>
-      </w:r>
-      <w:r>
-        <w:rPr>
-          <w:rFonts w:ascii="Arial" w:hAnsi="Arial" w:cs="Arial"/>
-          <w:sz w:val="28"/>
-          <w:szCs w:val="28"/>
-        </w:rPr>
         <w:t>Sendo ele a “espinha do S.O”, outros componentes são necessário</w:t>
       </w:r>
       <w:r>
@@ -589,7 +455,7 @@
           <w:sz w:val="28"/>
           <w:szCs w:val="28"/>
         </w:rPr>
-        <w:t xml:space="preserve"> Por isso é um erro dizer que o seu PC usa o sistema operacional “Linux”, porque na verdade você </w:t>
+        <w:t xml:space="preserve"> Por isso é um erro dizer que o </w:t>
       </w:r>
       <w:r>
         <w:rPr>
@@ -598,7 +464,7 @@
           <w:szCs w:val="28"/>
         </w:rPr>
         <w:lastRenderedPageBreak/>
-        <w:t>utiliza o GNU/</w:t>
+        <w:t>seu PC usa o sistema operacional “Linux”, porque na verdade você utiliza o GNU/</w:t>
       </w:r>
       <w:r>
         <w:rPr>
@@ -650,9 +516,8 @@
           <w:szCs w:val="28"/>
           <w:shd w:val="clear" w:color="auto" w:fill="FFFFFF"/>
         </w:rPr>
-        <w:t xml:space="preserve">John von </w:t>
-      </w:r>
-      <w:proofErr w:type="gramStart"/>
+        <w:t>John von Neumann</w:t>
+      </w:r>
       <w:r>
         <w:rPr>
           <w:rFonts w:ascii="Arial" w:hAnsi="Arial" w:cs="Arial"/>
@@ -662,7 +527,7 @@
           <w:szCs w:val="28"/>
           <w:shd w:val="clear" w:color="auto" w:fill="FFFFFF"/>
         </w:rPr>
-        <w:t>Neumann</w:t>
+        <w:t xml:space="preserve"> , foi um matemático nascido na Hungria de família judaica</w:t>
       </w:r>
       <w:r>
         <w:rPr>
@@ -673,9 +538,8 @@
           <w:szCs w:val="28"/>
           <w:shd w:val="clear" w:color="auto" w:fill="FFFFFF"/>
         </w:rPr>
-        <w:t xml:space="preserve"> ,</w:t>
-      </w:r>
-      <w:proofErr w:type="gramEnd"/>
+        <w:t xml:space="preserve"> muito rica</w:t>
+      </w:r>
       <w:r>
         <w:rPr>
           <w:rFonts w:ascii="Arial" w:hAnsi="Arial" w:cs="Arial"/>
@@ -685,7 +549,7 @@
           <w:szCs w:val="28"/>
           <w:shd w:val="clear" w:color="auto" w:fill="FFFFFF"/>
         </w:rPr>
-        <w:t xml:space="preserve"> foi um matemático nascido na Hungria de família judaica</w:t>
+        <w:t>.</w:t>
       </w:r>
       <w:r>
         <w:rPr>
@@ -696,88 +560,7 @@
           <w:szCs w:val="28"/>
           <w:shd w:val="clear" w:color="auto" w:fill="FFFFFF"/>
         </w:rPr>
-        <w:t xml:space="preserve"> muito rica</w:t>
-      </w:r>
-      <w:r>
-        <w:rPr>
-          <w:rFonts w:ascii="Arial" w:hAnsi="Arial" w:cs="Arial"/>
-          <w:bCs/>
-          <w:color w:val="252525"/>
-          <w:sz w:val="28"/>
-          <w:szCs w:val="28"/>
-          <w:shd w:val="clear" w:color="auto" w:fill="FFFFFF"/>
-        </w:rPr>
-        <w:t>.</w:t>
-      </w:r>
-      <w:r>
-        <w:rPr>
-          <w:rFonts w:ascii="Arial" w:hAnsi="Arial" w:cs="Arial"/>
-          <w:bCs/>
-          <w:color w:val="252525"/>
-          <w:sz w:val="28"/>
-          <w:szCs w:val="28"/>
-          <w:shd w:val="clear" w:color="auto" w:fill="FFFFFF"/>
-        </w:rPr>
-        <w:t xml:space="preserve"> </w:t>
-      </w:r>
-      <w:r>
-        <w:rPr>
-          <w:rFonts w:ascii="Arial" w:hAnsi="Arial" w:cs="Arial"/>
-          <w:bCs/>
-          <w:color w:val="252525"/>
-          <w:sz w:val="28"/>
-          <w:szCs w:val="28"/>
-          <w:shd w:val="clear" w:color="auto" w:fill="FFFFFF"/>
-        </w:rPr>
-        <w:t xml:space="preserve">Considerado um dos maiores </w:t>
-      </w:r>
-      <w:proofErr w:type="gramStart"/>
-      <w:r>
-        <w:rPr>
-          <w:rFonts w:ascii="Arial" w:hAnsi="Arial" w:cs="Arial"/>
-          <w:bCs/>
-          <w:color w:val="252525"/>
-          <w:sz w:val="28"/>
-          <w:szCs w:val="28"/>
-          <w:shd w:val="clear" w:color="auto" w:fill="FFFFFF"/>
-        </w:rPr>
-        <w:t>matemáticos ,</w:t>
-      </w:r>
-      <w:proofErr w:type="gramEnd"/>
-      <w:r>
-        <w:rPr>
-          <w:rFonts w:ascii="Arial" w:hAnsi="Arial" w:cs="Arial"/>
-          <w:bCs/>
-          <w:color w:val="252525"/>
-          <w:sz w:val="28"/>
-          <w:szCs w:val="28"/>
-          <w:shd w:val="clear" w:color="auto" w:fill="FFFFFF"/>
-        </w:rPr>
-        <w:t xml:space="preserve"> foi um dos criados do ENIAC , contribuiu com diversas teorias matemáticas e foi responsável pela criação das primeiras bombas atômicas. Foi </w:t>
-      </w:r>
-      <w:proofErr w:type="spellStart"/>
-      <w:r>
-        <w:rPr>
-          <w:rFonts w:ascii="Arial" w:hAnsi="Arial" w:cs="Arial"/>
-          <w:bCs/>
-          <w:color w:val="252525"/>
-          <w:sz w:val="28"/>
-          <w:szCs w:val="28"/>
-          <w:shd w:val="clear" w:color="auto" w:fill="FFFFFF"/>
-        </w:rPr>
-        <w:t>vitima</w:t>
-      </w:r>
-      <w:proofErr w:type="spellEnd"/>
-      <w:r>
-        <w:rPr>
-          <w:rFonts w:ascii="Arial" w:hAnsi="Arial" w:cs="Arial"/>
-          <w:bCs/>
-          <w:color w:val="252525"/>
-          <w:sz w:val="28"/>
-          <w:szCs w:val="28"/>
-          <w:shd w:val="clear" w:color="auto" w:fill="FFFFFF"/>
-        </w:rPr>
-        <w:t xml:space="preserve"> de um câncer cerebral e aos 53 Neumann falece.</w:t>
+        <w:t>Considerado um dos maiores matemáticos , foi um dos criados do ENIAC , contribuiu com diversas teorias matemáticas e foi responsável pela criação das primeiras bombas atômicas. Foi vitima de um câncer cerebral e aos 53 Neumann falece.</w:t>
       </w:r>
     </w:p>
     <w:p>
@@ -803,7 +586,7 @@
 </file>
 
 <file path=word/numbering.xml><?xml version="1.0" encoding="utf-8"?>
-<w:numbering xmlns:wpc="http://schemas.microsoft.com/office/word/2010/wordprocessingCanvas" xmlns:mc="http://schemas.openxmlformats.org/markup-compatibility/2006" xmlns:o="urn:schemas-microsoft-com:office:office" xmlns:r="http://schemas.openxmlformats.org/officeDocument/2006/relationships" xmlns:m="http://schemas.openxmlformats.org/officeDocument/2006/math" xmlns:v="urn:schemas-microsoft-com:vml" xmlns:wp14="http://schemas.microsoft.com/office/word/2010/wordprocessingDrawing" xmlns:wp="http://schemas.openxmlformats.org/drawingml/2006/wordprocessingDrawing" xmlns:w10="urn:schemas-microsoft-com:office:word" xmlns:w="http://schemas.openxmlformats.org/wordprocessingml/2006/main" xmlns:w14="http://schemas.microsoft.com/office/word/2010/wordml" xmlns:w15="http://schemas.microsoft.com/office/word/2012/wordml" xmlns:wpg="http://schemas.microsoft.com/office/word/2010/wordprocessingGroup" xmlns:wpi="http://schemas.microsoft.com/office/word/2010/wordprocessingInk" xmlns:wne="http://schemas.microsoft.com/office/word/2006/wordml" xmlns:wps="http://schemas.microsoft.com/office/word/2010/wordprocessingShape" mc:Ignorable="w14 w15 wp14">
+<w:numbering xmlns:ve="http://schemas.openxmlformats.org/markup-compatibility/2006" xmlns:o="urn:schemas-microsoft-com:office:office" xmlns:r="http://schemas.openxmlformats.org/officeDocument/2006/relationships" xmlns:m="http://schemas.openxmlformats.org/officeDocument/2006/math" xmlns:v="urn:schemas-microsoft-com:vml" xmlns:wp="http://schemas.openxmlformats.org/drawingml/2006/wordprocessingDrawing" xmlns:w10="urn:schemas-microsoft-com:office:word" xmlns:w="http://schemas.openxmlformats.org/wordprocessingml/2006/main" xmlns:wne="http://schemas.microsoft.com/office/word/2006/wordml">
   <w:abstractNum w:abstractNumId="0">
     <w:nsid w:val="34BA02F5"/>
     <w:multiLevelType w:val="hybridMultilevel"/>
@@ -1084,7 +867,7 @@
 </file>
 
 <file path=word/styles.xml><?xml version="1.0" encoding="utf-8"?>
-<w:styles xmlns:mc="http://schemas.openxmlformats.org/markup-compatibility/2006" xmlns:r="http://schemas.openxmlformats.org/officeDocument/2006/relationships" xmlns:w="http://schemas.openxmlformats.org/wordprocessingml/2006/main" xmlns:w14="http://schemas.microsoft.com/office/word/2010/wordml" xmlns:w15="http://schemas.microsoft.com/office/word/2012/wordml" mc:Ignorable="w14 w15">
+<w:styles xmlns:r="http://schemas.openxmlformats.org/officeDocument/2006/relationships" xmlns:w="http://schemas.openxmlformats.org/wordprocessingml/2006/main">
   <w:docDefaults>
     <w:rPrDefault>
       <w:rPr>
@@ -1100,382 +883,149 @@
       </w:pPr>
     </w:pPrDefault>
   </w:docDefaults>
-  <w:latentStyles w:defLockedState="0" w:defUIPriority="99" w:defSemiHidden="0" w:defUnhideWhenUsed="0" w:defQFormat="0" w:count="371">
-    <w:lsdException w:name="Normal" w:uiPriority="0" w:qFormat="1"/>
-    <w:lsdException w:name="heading 1" w:uiPriority="9" w:qFormat="1"/>
-    <w:lsdException w:name="heading 2" w:semiHidden="1" w:uiPriority="9" w:unhideWhenUsed="1" w:qFormat="1"/>
-    <w:lsdException w:name="heading 3" w:semiHidden="1" w:uiPriority="9" w:unhideWhenUsed="1" w:qFormat="1"/>
-    <w:lsdException w:name="heading 4" w:semiHidden="1" w:uiPriority="9" w:unhideWhenUsed="1" w:qFormat="1"/>
-    <w:lsdException w:name="heading 5" w:semiHidden="1" w:uiPriority="9" w:unhideWhenUsed="1" w:qFormat="1"/>
-    <w:lsdException w:name="heading 6" w:semiHidden="1" w:uiPriority="9" w:unhideWhenUsed="1" w:qFormat="1"/>
-    <w:lsdException w:name="heading 7" w:semiHidden="1" w:uiPriority="9" w:unhideWhenUsed="1" w:qFormat="1"/>
-    <w:lsdException w:name="heading 8" w:semiHidden="1" w:uiPriority="9" w:unhideWhenUsed="1" w:qFormat="1"/>
-    <w:lsdException w:name="heading 9" w:semiHidden="1" w:uiPriority="9" w:unhideWhenUsed="1" w:qFormat="1"/>
-    <w:lsdException w:name="index 1" w:semiHidden="1" w:unhideWhenUsed="1"/>
-    <w:lsdException w:name="index 2" w:semiHidden="1" w:unhideWhenUsed="1"/>
-    <w:lsdException w:name="index 3" w:semiHidden="1" w:unhideWhenUsed="1"/>
-    <w:lsdException w:name="index 4" w:semiHidden="1" w:unhideWhenUsed="1"/>
-    <w:lsdException w:name="index 5" w:semiHidden="1" w:unhideWhenUsed="1"/>
-    <w:lsdException w:name="index 6" w:semiHidden="1" w:unhideWhenUsed="1"/>
-    <w:lsdException w:name="index 7" w:semiHidden="1" w:unhideWhenUsed="1"/>
-    <w:lsdException w:name="index 8" w:semiHidden="1" w:unhideWhenUsed="1"/>
-    <w:lsdException w:name="index 9" w:semiHidden="1" w:unhideWhenUsed="1"/>
-    <w:lsdException w:name="toc 1" w:semiHidden="1" w:uiPriority="39" w:unhideWhenUsed="1"/>
-    <w:lsdException w:name="toc 2" w:semiHidden="1" w:uiPriority="39" w:unhideWhenUsed="1"/>
-    <w:lsdException w:name="toc 3" w:semiHidden="1" w:uiPriority="39" w:unhideWhenUsed="1"/>
-    <w:lsdException w:name="toc 4" w:semiHidden="1" w:uiPriority="39" w:unhideWhenUsed="1"/>
-    <w:lsdException w:name="toc 5" w:semiHidden="1" w:uiPriority="39" w:unhideWhenUsed="1"/>
-    <w:lsdException w:name="toc 6" w:semiHidden="1" w:uiPriority="39" w:unhideWhenUsed="1"/>
-    <w:lsdException w:name="toc 7" w:semiHidden="1" w:uiPriority="39" w:unhideWhenUsed="1"/>
-    <w:lsdException w:name="toc 8" w:semiHidden="1" w:uiPriority="39" w:unhideWhenUsed="1"/>
-    <w:lsdException w:name="toc 9" w:semiHidden="1" w:uiPriority="39" w:unhideWhenUsed="1"/>
-    <w:lsdException w:name="Normal Indent" w:semiHidden="1" w:unhideWhenUsed="1"/>
-    <w:lsdException w:name="footnote text" w:semiHidden="1" w:unhideWhenUsed="1"/>
-    <w:lsdException w:name="annotation text" w:semiHidden="1" w:unhideWhenUsed="1"/>
-    <w:lsdException w:name="header" w:semiHidden="1" w:unhideWhenUsed="1"/>
-    <w:lsdException w:name="footer" w:semiHidden="1" w:unhideWhenUsed="1"/>
-    <w:lsdException w:name="index heading" w:semiHidden="1" w:unhideWhenUsed="1"/>
-    <w:lsdException w:name="caption" w:semiHidden="1" w:uiPriority="35" w:unhideWhenUsed="1" w:qFormat="1"/>
-    <w:lsdException w:name="table of figures" w:semiHidden="1" w:unhideWhenUsed="1"/>
-    <w:lsdException w:name="envelope address" w:semiHidden="1" w:unhideWhenUsed="1"/>
-    <w:lsdException w:name="envelope return" w:semiHidden="1" w:unhideWhenUsed="1"/>
-    <w:lsdException w:name="footnote reference" w:semiHidden="1" w:unhideWhenUsed="1"/>
-    <w:lsdException w:name="annotation reference" w:semiHidden="1" w:unhideWhenUsed="1"/>
-    <w:lsdException w:name="line number" w:semiHidden="1" w:unhideWhenUsed="1"/>
-    <w:lsdException w:name="page number" w:semiHidden="1" w:unhideWhenUsed="1"/>
-    <w:lsdException w:name="endnote reference" w:semiHidden="1" w:unhideWhenUsed="1"/>
-    <w:lsdException w:name="endnote text" w:semiHidden="1" w:unhideWhenUsed="1"/>
-    <w:lsdException w:name="table of authorities" w:semiHidden="1" w:unhideWhenUsed="1"/>
-    <w:lsdException w:name="macro" w:semiHidden="1" w:unhideWhenUsed="1"/>
-    <w:lsdException w:name="toa heading" w:semiHidden="1" w:unhideWhenUsed="1"/>
-    <w:lsdException w:name="List" w:semiHidden="1" w:unhideWhenUsed="1"/>
-    <w:lsdException w:name="List Bullet" w:semiHidden="1" w:unhideWhenUsed="1"/>
-    <w:lsdException w:name="List Number" w:semiHidden="1" w:unhideWhenUsed="1"/>
-    <w:lsdException w:name="List 2" w:semiHidden="1" w:unhideWhenUsed="1"/>
-    <w:lsdException w:name="List 3" w:semiHidden="1" w:unhideWhenUsed="1"/>
-    <w:lsdException w:name="List 4" w:semiHidden="1" w:unhideWhenUsed="1"/>
-    <w:lsdException w:name="List 5" w:semiHidden="1" w:unhideWhenUsed="1"/>
-    <w:lsdException w:name="List Bullet 2" w:semiHidden="1" w:unhideWhenUsed="1"/>
-    <w:lsdException w:name="List Bullet 3" w:semiHidden="1" w:unhideWhenUsed="1"/>
-    <w:lsdException w:name="List Bullet 4" w:semiHidden="1" w:unhideWhenUsed="1"/>
-    <w:lsdException w:name="List Bullet 5" w:semiHidden="1" w:unhideWhenUsed="1"/>
-    <w:lsdException w:name="List Number 2" w:semiHidden="1" w:unhideWhenUsed="1"/>
-    <w:lsdException w:name="List Number 3" w:semiHidden="1" w:unhideWhenUsed="1"/>
-    <w:lsdException w:name="List Number 4" w:semiHidden="1" w:unhideWhenUsed="1"/>
-    <w:lsdException w:name="List Number 5" w:semiHidden="1" w:unhideWhenUsed="1"/>
-    <w:lsdException w:name="Title" w:uiPriority="10" w:qFormat="1"/>
-    <w:lsdException w:name="Closing" w:semiHidden="1" w:unhideWhenUsed="1"/>
-    <w:lsdException w:name="Signature" w:semiHidden="1" w:unhideWhenUsed="1"/>
-    <w:lsdException w:name="Default Paragraph Font" w:semiHidden="1" w:uiPriority="1" w:unhideWhenUsed="1"/>
-    <w:lsdException w:name="Body Text" w:semiHidden="1" w:unhideWhenUsed="1"/>
-    <w:lsdException w:name="Body Text Indent" w:semiHidden="1" w:unhideWhenUsed="1"/>
-    <w:lsdException w:name="List Continue" w:semiHidden="1" w:unhideWhenUsed="1"/>
-    <w:lsdException w:name="List Continue 2" w:semiHidden="1" w:unhideWhenUsed="1"/>
-    <w:lsdException w:name="List Continue 3" w:semiHidden="1" w:unhideWhenUsed="1"/>
-    <w:lsdException w:name="List Continue 4" w:semiHidden="1" w:unhideWhenUsed="1"/>
-    <w:lsdException w:name="List Continue 5" w:semiHidden="1" w:unhideWhenUsed="1"/>
-    <w:lsdException w:name="Message Header" w:semiHidden="1" w:unhideWhenUsed="1"/>
-    <w:lsdException w:name="Subtitle" w:uiPriority="11" w:qFormat="1"/>
-    <w:lsdException w:name="Salutation" w:semiHidden="1" w:unhideWhenUsed="1"/>
-    <w:lsdException w:name="Date" w:semiHidden="1" w:unhideWhenUsed="1"/>
-    <w:lsdException w:name="Body Text First Indent" w:semiHidden="1" w:unhideWhenUsed="1"/>
-    <w:lsdException w:name="Body Text First Indent 2" w:semiHidden="1" w:unhideWhenUsed="1"/>
-    <w:lsdException w:name="Note Heading" w:semiHidden="1" w:unhideWhenUsed="1"/>
-    <w:lsdException w:name="Body Text 2" w:semiHidden="1" w:unhideWhenUsed="1"/>
-    <w:lsdException w:name="Body Text 3" w:semiHidden="1" w:unhideWhenUsed="1"/>
-    <w:lsdException w:name="Body Text Indent 2" w:semiHidden="1" w:unhideWhenUsed="1"/>
-    <w:lsdException w:name="Body Text Indent 3" w:semiHidden="1" w:unhideWhenUsed="1"/>
-    <w:lsdException w:name="Block Text" w:semiHidden="1" w:unhideWhenUsed="1"/>
-    <w:lsdException w:name="Hyperlink" w:semiHidden="1" w:unhideWhenUsed="1"/>
-    <w:lsdException w:name="FollowedHyperlink" w:semiHidden="1" w:unhideWhenUsed="1"/>
-    <w:lsdException w:name="Strong" w:uiPriority="22" w:qFormat="1"/>
-    <w:lsdException w:name="Emphasis" w:uiPriority="20" w:qFormat="1"/>
-    <w:lsdException w:name="Document Map" w:semiHidden="1" w:unhideWhenUsed="1"/>
-    <w:lsdException w:name="Plain Text" w:semiHidden="1" w:unhideWhenUsed="1"/>
-    <w:lsdException w:name="E-mail Signature" w:semiHidden="1" w:unhideWhenUsed="1"/>
-    <w:lsdException w:name="HTML Top of Form" w:semiHidden="1" w:unhideWhenUsed="1"/>
-    <w:lsdException w:name="HTML Bottom of Form" w:semiHidden="1" w:unhideWhenUsed="1"/>
-    <w:lsdException w:name="Normal (Web)" w:semiHidden="1" w:unhideWhenUsed="1"/>
-    <w:lsdException w:name="HTML Acronym" w:semiHidden="1" w:unhideWhenUsed="1"/>
-    <w:lsdException w:name="HTML Address" w:semiHidden="1" w:unhideWhenUsed="1"/>
-    <w:lsdException w:name="HTML Cite" w:semiHidden="1" w:unhideWhenUsed="1"/>
-    <w:lsdException w:name="HTML Code" w:semiHidden="1" w:unhideWhenUsed="1"/>
-    <w:lsdException w:name="HTML Definition" w:semiHidden="1" w:unhideWhenUsed="1"/>
-    <w:lsdException w:name="HTML Keyboard" w:semiHidden="1" w:unhideWhenUsed="1"/>
-    <w:lsdException w:name="HTML Preformatted" w:semiHidden="1" w:unhideWhenUsed="1"/>
-    <w:lsdException w:name="HTML Sample" w:semiHidden="1" w:unhideWhenUsed="1"/>
-    <w:lsdException w:name="HTML Typewriter" w:semiHidden="1" w:unhideWhenUsed="1"/>
-    <w:lsdException w:name="HTML Variable" w:semiHidden="1" w:unhideWhenUsed="1"/>
-    <w:lsdException w:name="Normal Table" w:semiHidden="1" w:unhideWhenUsed="1"/>
-    <w:lsdException w:name="annotation subject" w:semiHidden="1" w:unhideWhenUsed="1"/>
-    <w:lsdException w:name="No List" w:semiHidden="1" w:unhideWhenUsed="1"/>
-    <w:lsdException w:name="Outline List 1" w:semiHidden="1" w:unhideWhenUsed="1"/>
-    <w:lsdException w:name="Outline List 2" w:semiHidden="1" w:unhideWhenUsed="1"/>
-    <w:lsdException w:name="Outline List 3" w:semiHidden="1" w:unhideWhenUsed="1"/>
-    <w:lsdException w:name="Table Simple 1" w:semiHidden="1" w:unhideWhenUsed="1"/>
-    <w:lsdException w:name="Table Simple 2" w:semiHidden="1" w:unhideWhenUsed="1"/>
-    <w:lsdException w:name="Table Simple 3" w:semiHidden="1" w:unhideWhenUsed="1"/>
-    <w:lsdException w:name="Table Classic 1" w:semiHidden="1" w:unhideWhenUsed="1"/>
-    <w:lsdException w:name="Table Classic 2" w:semiHidden="1" w:unhideWhenUsed="1"/>
-    <w:lsdException w:name="Table Classic 3" w:semiHidden="1" w:unhideWhenUsed="1"/>
-    <w:lsdException w:name="Table Classic 4" w:semiHidden="1" w:unhideWhenUsed="1"/>
-    <w:lsdException w:name="Table Colorful 1" w:semiHidden="1" w:unhideWhenUsed="1"/>
-    <w:lsdException w:name="Table Colorful 2" w:semiHidden="1" w:unhideWhenUsed="1"/>
-    <w:lsdException w:name="Table Colorful 3" w:semiHidden="1" w:unhideWhenUsed="1"/>
-    <w:lsdException w:name="Table Columns 1" w:semiHidden="1" w:unhideWhenUsed="1"/>
-    <w:lsdException w:name="Table Columns 2" w:semiHidden="1" w:unhideWhenUsed="1"/>
-    <w:lsdException w:name="Table Columns 3" w:semiHidden="1" w:unhideWhenUsed="1"/>
-    <w:lsdException w:name="Table Columns 4" w:semiHidden="1" w:unhideWhenUsed="1"/>
-    <w:lsdException w:name="Table Columns 5" w:semiHidden="1" w:unhideWhenUsed="1"/>
-    <w:lsdException w:name="Table Grid 1" w:semiHidden="1" w:unhideWhenUsed="1"/>
-    <w:lsdException w:name="Table Grid 2" w:semiHidden="1" w:unhideWhenUsed="1"/>
-    <w:lsdException w:name="Table Grid 3" w:semiHidden="1" w:unhideWhenUsed="1"/>
-    <w:lsdException w:name="Table Grid 4" w:semiHidden="1" w:unhideWhenUsed="1"/>
-    <w:lsdException w:name="Table Grid 5" w:semiHidden="1" w:unhideWhenUsed="1"/>
-    <w:lsdException w:name="Table Grid 6" w:semiHidden="1" w:unhideWhenUsed="1"/>
-    <w:lsdException w:name="Table Grid 7" w:semiHidden="1" w:unhideWhenUsed="1"/>
-    <w:lsdException w:name="Table Grid 8" w:semiHidden="1" w:unhideWhenUsed="1"/>
-    <w:lsdException w:name="Table List 1" w:semiHidden="1" w:unhideWhenUsed="1"/>
-    <w:lsdException w:name="Table List 2" w:semiHidden="1" w:unhideWhenUsed="1"/>
-    <w:lsdException w:name="Table List 3" w:semiHidden="1" w:unhideWhenUsed="1"/>
-    <w:lsdException w:name="Table List 4" w:semiHidden="1" w:unhideWhenUsed="1"/>
-    <w:lsdException w:name="Table List 5" w:semiHidden="1" w:unhideWhenUsed="1"/>
-    <w:lsdException w:name="Table List 6" w:semiHidden="1" w:unhideWhenUsed="1"/>
-    <w:lsdException w:name="Table List 7" w:semiHidden="1" w:unhideWhenUsed="1"/>
-    <w:lsdException w:name="Table List 8" w:semiHidden="1" w:unhideWhenUsed="1"/>
-    <w:lsdException w:name="Table 3D effects 1" w:semiHidden="1" w:unhideWhenUsed="1"/>
-    <w:lsdException w:name="Table 3D effects 2" w:semiHidden="1" w:unhideWhenUsed="1"/>
-    <w:lsdException w:name="Table 3D effects 3" w:semiHidden="1" w:unhideWhenUsed="1"/>
-    <w:lsdException w:name="Table Contemporary" w:semiHidden="1" w:unhideWhenUsed="1"/>
-    <w:lsdException w:name="Table Elegant" w:semiHidden="1" w:unhideWhenUsed="1"/>
-    <w:lsdException w:name="Table Professional" w:semiHidden="1" w:unhideWhenUsed="1"/>
-    <w:lsdException w:name="Table Subtle 1" w:semiHidden="1" w:unhideWhenUsed="1"/>
-    <w:lsdException w:name="Table Subtle 2" w:semiHidden="1" w:unhideWhenUsed="1"/>
-    <w:lsdException w:name="Table Web 1" w:semiHidden="1" w:unhideWhenUsed="1"/>
-    <w:lsdException w:name="Table Web 2" w:semiHidden="1" w:unhideWhenUsed="1"/>
-    <w:lsdException w:name="Table Web 3" w:semiHidden="1" w:unhideWhenUsed="1"/>
-    <w:lsdException w:name="Balloon Text" w:semiHidden="1" w:unhideWhenUsed="1"/>
-    <w:lsdException w:name="Table Grid" w:uiPriority="39"/>
-    <w:lsdException w:name="Table Theme" w:semiHidden="1" w:unhideWhenUsed="1"/>
-    <w:lsdException w:name="Placeholder Text" w:semiHidden="1"/>
-    <w:lsdException w:name="No Spacing" w:uiPriority="1" w:qFormat="1"/>
-    <w:lsdException w:name="Light Shading" w:uiPriority="60"/>
-    <w:lsdException w:name="Light List" w:uiPriority="61"/>
-    <w:lsdException w:name="Light Grid" w:uiPriority="62"/>
-    <w:lsdException w:name="Medium Shading 1" w:uiPriority="63"/>
-    <w:lsdException w:name="Medium Shading 2" w:uiPriority="64"/>
-    <w:lsdException w:name="Medium List 1" w:uiPriority="65"/>
-    <w:lsdException w:name="Medium List 2" w:uiPriority="66"/>
-    <w:lsdException w:name="Medium Grid 1" w:uiPriority="67"/>
-    <w:lsdException w:name="Medium Grid 2" w:uiPriority="68"/>
-    <w:lsdException w:name="Medium Grid 3" w:uiPriority="69"/>
-    <w:lsdException w:name="Dark List" w:uiPriority="70"/>
-    <w:lsdException w:name="Colorful Shading" w:uiPriority="71"/>
-    <w:lsdException w:name="Colorful List" w:uiPriority="72"/>
-    <w:lsdException w:name="Colorful Grid" w:uiPriority="73"/>
-    <w:lsdException w:name="Light Shading Accent 1" w:uiPriority="60"/>
-    <w:lsdException w:name="Light List Accent 1" w:uiPriority="61"/>
-    <w:lsdException w:name="Light Grid Accent 1" w:uiPriority="62"/>
-    <w:lsdException w:name="Medium Shading 1 Accent 1" w:uiPriority="63"/>
-    <w:lsdException w:name="Medium Shading 2 Accent 1" w:uiPriority="64"/>
-    <w:lsdException w:name="Medium List 1 Accent 1" w:uiPriority="65"/>
-    <w:lsdException w:name="Revision" w:semiHidden="1"/>
-    <w:lsdException w:name="List Paragraph" w:uiPriority="34" w:qFormat="1"/>
-    <w:lsdException w:name="Quote" w:uiPriority="29" w:qFormat="1"/>
-    <w:lsdException w:name="Intense Quote" w:uiPriority="30" w:qFormat="1"/>
-    <w:lsdException w:name="Medium List 2 Accent 1" w:uiPriority="66"/>
-    <w:lsdException w:name="Medium Grid 1 Accent 1" w:uiPriority="67"/>
-    <w:lsdException w:name="Medium Grid 2 Accent 1" w:uiPriority="68"/>
-    <w:lsdException w:name="Medium Grid 3 Accent 1" w:uiPriority="69"/>
-    <w:lsdException w:name="Dark List Accent 1" w:uiPriority="70"/>
-    <w:lsdException w:name="Colorful Shading Accent 1" w:uiPriority="71"/>
-    <w:lsdException w:name="Colorful List Accent 1" w:uiPriority="72"/>
-    <w:lsdException w:name="Colorful Grid Accent 1" w:uiPriority="73"/>
-    <w:lsdException w:name="Light Shading Accent 2" w:uiPriority="60"/>
-    <w:lsdException w:name="Light List Accent 2" w:uiPriority="61"/>
-    <w:lsdException w:name="Light Grid Accent 2" w:uiPriority="62"/>
-    <w:lsdException w:name="Medium Shading 1 Accent 2" w:uiPriority="63"/>
-    <w:lsdException w:name="Medium Shading 2 Accent 2" w:uiPriority="64"/>
-    <w:lsdException w:name="Medium List 1 Accent 2" w:uiPriority="65"/>
-    <w:lsdException w:name="Medium List 2 Accent 2" w:uiPriority="66"/>
-    <w:lsdException w:name="Medium Grid 1 Accent 2" w:uiPriority="67"/>
-    <w:lsdException w:name="Medium Grid 2 Accent 2" w:uiPriority="68"/>
-    <w:lsdException w:name="Medium Grid 3 Accent 2" w:uiPriority="69"/>
-    <w:lsdException w:name="Dark List Accent 2" w:uiPriority="70"/>
-    <w:lsdException w:name="Colorful Shading Accent 2" w:uiPriority="71"/>
-    <w:lsdException w:name="Colorful List Accent 2" w:uiPriority="72"/>
-    <w:lsdException w:name="Colorful Grid Accent 2" w:uiPriority="73"/>
-    <w:lsdException w:name="Light Shading Accent 3" w:uiPriority="60"/>
-    <w:lsdException w:name="Light List Accent 3" w:uiPriority="61"/>
-    <w:lsdException w:name="Light Grid Accent 3" w:uiPriority="62"/>
-    <w:lsdException w:name="Medium Shading 1 Accent 3" w:uiPriority="63"/>
-    <w:lsdException w:name="Medium Shading 2 Accent 3" w:uiPriority="64"/>
-    <w:lsdException w:name="Medium List 1 Accent 3" w:uiPriority="65"/>
-    <w:lsdException w:name="Medium List 2 Accent 3" w:uiPriority="66"/>
-    <w:lsdException w:name="Medium Grid 1 Accent 3" w:uiPriority="67"/>
-    <w:lsdException w:name="Medium Grid 2 Accent 3" w:uiPriority="68"/>
-    <w:lsdException w:name="Medium Grid 3 Accent 3" w:uiPriority="69"/>
-    <w:lsdException w:name="Dark List Accent 3" w:uiPriority="70"/>
-    <w:lsdException w:name="Colorful Shading Accent 3" w:uiPriority="71"/>
-    <w:lsdException w:name="Colorful List Accent 3" w:uiPriority="72"/>
-    <w:lsdException w:name="Colorful Grid Accent 3" w:uiPriority="73"/>
-    <w:lsdException w:name="Light Shading Accent 4" w:uiPriority="60"/>
-    <w:lsdException w:name="Light List Accent 4" w:uiPriority="61"/>
-    <w:lsdException w:name="Light Grid Accent 4" w:uiPriority="62"/>
-    <w:lsdException w:name="Medium Shading 1 Accent 4" w:uiPriority="63"/>
-    <w:lsdException w:name="Medium Shading 2 Accent 4" w:uiPriority="64"/>
-    <w:lsdException w:name="Medium List 1 Accent 4" w:uiPriority="65"/>
-    <w:lsdException w:name="Medium List 2 Accent 4" w:uiPriority="66"/>
-    <w:lsdException w:name="Medium Grid 1 Accent 4" w:uiPriority="67"/>
-    <w:lsdException w:name="Medium Grid 2 Accent 4" w:uiPriority="68"/>
-    <w:lsdException w:name="Medium Grid 3 Accent 4" w:uiPriority="69"/>
-    <w:lsdException w:name="Dark List Accent 4" w:uiPriority="70"/>
-    <w:lsdException w:name="Colorful Shading Accent 4" w:uiPriority="71"/>
-    <w:lsdException w:name="Colorful List Accent 4" w:uiPriority="72"/>
-    <w:lsdException w:name="Colorful Grid Accent 4" w:uiPriority="73"/>
-    <w:lsdException w:name="Light Shading Accent 5" w:uiPriority="60"/>
-    <w:lsdException w:name="Light List Accent 5" w:uiPriority="61"/>
-    <w:lsdException w:name="Light Grid Accent 5" w:uiPriority="62"/>
-    <w:lsdException w:name="Medium Shading 1 Accent 5" w:uiPriority="63"/>
-    <w:lsdException w:name="Medium Shading 2 Accent 5" w:uiPriority="64"/>
-    <w:lsdException w:name="Medium List 1 Accent 5" w:uiPriority="65"/>
-    <w:lsdException w:name="Medium List 2 Accent 5" w:uiPriority="66"/>
-    <w:lsdException w:name="Medium Grid 1 Accent 5" w:uiPriority="67"/>
-    <w:lsdException w:name="Medium Grid 2 Accent 5" w:uiPriority="68"/>
-    <w:lsdException w:name="Medium Grid 3 Accent 5" w:uiPriority="69"/>
-    <w:lsdException w:name="Dark List Accent 5" w:uiPriority="70"/>
-    <w:lsdException w:name="Colorful Shading Accent 5" w:uiPriority="71"/>
-    <w:lsdException w:name="Colorful List Accent 5" w:uiPriority="72"/>
-    <w:lsdException w:name="Colorful Grid Accent 5" w:uiPriority="73"/>
-    <w:lsdException w:name="Light Shading Accent 6" w:uiPriority="60"/>
-    <w:lsdException w:name="Light List Accent 6" w:uiPriority="61"/>
-    <w:lsdException w:name="Light Grid Accent 6" w:uiPriority="62"/>
-    <w:lsdException w:name="Medium Shading 1 Accent 6" w:uiPriority="63"/>
-    <w:lsdException w:name="Medium Shading 2 Accent 6" w:uiPriority="64"/>
-    <w:lsdException w:name="Medium List 1 Accent 6" w:uiPriority="65"/>
-    <w:lsdException w:name="Medium List 2 Accent 6" w:uiPriority="66"/>
-    <w:lsdException w:name="Medium Grid 1 Accent 6" w:uiPriority="67"/>
-    <w:lsdException w:name="Medium Grid 2 Accent 6" w:uiPriority="68"/>
-    <w:lsdException w:name="Medium Grid 3 Accent 6" w:uiPriority="69"/>
-    <w:lsdException w:name="Dark List Accent 6" w:uiPriority="70"/>
-    <w:lsdException w:name="Colorful Shading Accent 6" w:uiPriority="71"/>
-    <w:lsdException w:name="Colorful List Accent 6" w:uiPriority="72"/>
-    <w:lsdException w:name="Colorful Grid Accent 6" w:uiPriority="73"/>
-    <w:lsdException w:name="Subtle Emphasis" w:uiPriority="19" w:qFormat="1"/>
-    <w:lsdException w:name="Intense Emphasis" w:uiPriority="21" w:qFormat="1"/>
-    <w:lsdException w:name="Subtle Reference" w:uiPriority="31" w:qFormat="1"/>
-    <w:lsdException w:name="Intense Reference" w:uiPriority="32" w:qFormat="1"/>
-    <w:lsdException w:name="Book Title" w:uiPriority="33" w:qFormat="1"/>
-    <w:lsdException w:name="Bibliography" w:semiHidden="1" w:uiPriority="37" w:unhideWhenUsed="1"/>
-    <w:lsdException w:name="TOC Heading" w:semiHidden="1" w:uiPriority="39" w:unhideWhenUsed="1" w:qFormat="1"/>
-    <w:lsdException w:name="Plain Table 1" w:uiPriority="41"/>
-    <w:lsdException w:name="Plain Table 2" w:uiPriority="42"/>
-    <w:lsdException w:name="Plain Table 3" w:uiPriority="43"/>
-    <w:lsdException w:name="Plain Table 4" w:uiPriority="44"/>
-    <w:lsdException w:name="Plain Table 5" w:uiPriority="45"/>
-    <w:lsdException w:name="Grid Table Light" w:uiPriority="40"/>
-    <w:lsdException w:name="Grid Table 1 Light" w:uiPriority="46"/>
-    <w:lsdException w:name="Grid Table 2" w:uiPriority="47"/>
-    <w:lsdException w:name="Grid Table 3" w:uiPriority="48"/>
-    <w:lsdException w:name="Grid Table 4" w:uiPriority="49"/>
-    <w:lsdException w:name="Grid Table 5 Dark" w:uiPriority="50"/>
-    <w:lsdException w:name="Grid Table 6 Colorful" w:uiPriority="51"/>
-    <w:lsdException w:name="Grid Table 7 Colorful" w:uiPriority="52"/>
-    <w:lsdException w:name="Grid Table 1 Light Accent 1" w:uiPriority="46"/>
-    <w:lsdException w:name="Grid Table 2 Accent 1" w:uiPriority="47"/>
-    <w:lsdException w:name="Grid Table 3 Accent 1" w:uiPriority="48"/>
-    <w:lsdException w:name="Grid Table 4 Accent 1" w:uiPriority="49"/>
-    <w:lsdException w:name="Grid Table 5 Dark Accent 1" w:uiPriority="50"/>
-    <w:lsdException w:name="Grid Table 6 Colorful Accent 1" w:uiPriority="51"/>
-    <w:lsdException w:name="Grid Table 7 Colorful Accent 1" w:uiPriority="52"/>
-    <w:lsdException w:name="Grid Table 1 Light Accent 2" w:uiPriority="46"/>
-    <w:lsdException w:name="Grid Table 2 Accent 2" w:uiPriority="47"/>
-    <w:lsdException w:name="Grid Table 3 Accent 2" w:uiPriority="48"/>
-    <w:lsdException w:name="Grid Table 4 Accent 2" w:uiPriority="49"/>
-    <w:lsdException w:name="Grid Table 5 Dark Accent 2" w:uiPriority="50"/>
-    <w:lsdException w:name="Grid Table 6 Colorful Accent 2" w:uiPriority="51"/>
-    <w:lsdException w:name="Grid Table 7 Colorful Accent 2" w:uiPriority="52"/>
-    <w:lsdException w:name="Grid Table 1 Light Accent 3" w:uiPriority="46"/>
-    <w:lsdException w:name="Grid Table 2 Accent 3" w:uiPriority="47"/>
-    <w:lsdException w:name="Grid Table 3 Accent 3" w:uiPriority="48"/>
-    <w:lsdException w:name="Grid Table 4 Accent 3" w:uiPriority="49"/>
-    <w:lsdException w:name="Grid Table 5 Dark Accent 3" w:uiPriority="50"/>
-    <w:lsdException w:name="Grid Table 6 Colorful Accent 3" w:uiPriority="51"/>
-    <w:lsdException w:name="Grid Table 7 Colorful Accent 3" w:uiPriority="52"/>
-    <w:lsdException w:name="Grid Table 1 Light Accent 4" w:uiPriority="46"/>
-    <w:lsdException w:name="Grid Table 2 Accent 4" w:uiPriority="47"/>
-    <w:lsdException w:name="Grid Table 3 Accent 4" w:uiPriority="48"/>
-    <w:lsdException w:name="Grid Table 4 Accent 4" w:uiPriority="49"/>
-    <w:lsdException w:name="Grid Table 5 Dark Accent 4" w:uiPriority="50"/>
-    <w:lsdException w:name="Grid Table 6 Colorful Accent 4" w:uiPriority="51"/>
-    <w:lsdException w:name="Grid Table 7 Colorful Accent 4" w:uiPriority="52"/>
-    <w:lsdException w:name="Grid Table 1 Light Accent 5" w:uiPriority="46"/>
-    <w:lsdException w:name="Grid Table 2 Accent 5" w:uiPriority="47"/>
-    <w:lsdException w:name="Grid Table 3 Accent 5" w:uiPriority="48"/>
-    <w:lsdException w:name="Grid Table 4 Accent 5" w:uiPriority="49"/>
-    <w:lsdException w:name="Grid Table 5 Dark Accent 5" w:uiPriority="50"/>
-    <w:lsdException w:name="Grid Table 6 Colorful Accent 5" w:uiPriority="51"/>
-    <w:lsdException w:name="Grid Table 7 Colorful Accent 5" w:uiPriority="52"/>
-    <w:lsdException w:name="Grid Table 1 Light Accent 6" w:uiPriority="46"/>
-    <w:lsdException w:name="Grid Table 2 Accent 6" w:uiPriority="47"/>
-    <w:lsdException w:name="Grid Table 3 Accent 6" w:uiPriority="48"/>
-    <w:lsdException w:name="Grid Table 4 Accent 6" w:uiPriority="49"/>
-    <w:lsdException w:name="Grid Table 5 Dark Accent 6" w:uiPriority="50"/>
-    <w:lsdException w:name="Grid Table 6 Colorful Accent 6" w:uiPriority="51"/>
-    <w:lsdException w:name="Grid Table 7 Colorful Accent 6" w:uiPriority="52"/>
-    <w:lsdException w:name="List Table 1 Light" w:uiPriority="46"/>
-    <w:lsdException w:name="List Table 2" w:uiPriority="47"/>
-    <w:lsdException w:name="List Table 3" w:uiPriority="48"/>
-    <w:lsdException w:name="List Table 4" w:uiPriority="49"/>
-    <w:lsdException w:name="List Table 5 Dark" w:uiPriority="50"/>
-    <w:lsdException w:name="List Table 6 Colorful" w:uiPriority="51"/>
-    <w:lsdException w:name="List Table 7 Colorful" w:uiPriority="52"/>
-    <w:lsdException w:name="List Table 1 Light Accent 1" w:uiPriority="46"/>
-    <w:lsdException w:name="List Table 2 Accent 1" w:uiPriority="47"/>
-    <w:lsdException w:name="List Table 3 Accent 1" w:uiPriority="48"/>
-    <w:lsdException w:name="List Table 4 Accent 1" w:uiPriority="49"/>
-    <w:lsdException w:name="List Table 5 Dark Accent 1" w:uiPriority="50"/>
-    <w:lsdException w:name="List Table 6 Colorful Accent 1" w:uiPriority="51"/>
-    <w:lsdException w:name="List Table 7 Colorful Accent 1" w:uiPriority="52"/>
-    <w:lsdException w:name="List Table 1 Light Accent 2" w:uiPriority="46"/>
-    <w:lsdException w:name="List Table 2 Accent 2" w:uiPriority="47"/>
-    <w:lsdException w:name="List Table 3 Accent 2" w:uiPriority="48"/>
-    <w:lsdException w:name="List Table 4 Accent 2" w:uiPriority="49"/>
-    <w:lsdException w:name="List Table 5 Dark Accent 2" w:uiPriority="50"/>
-    <w:lsdException w:name="List Table 6 Colorful Accent 2" w:uiPriority="51"/>
-    <w:lsdException w:name="List Table 7 Colorful Accent 2" w:uiPriority="52"/>
-    <w:lsdException w:name="List Table 1 Light Accent 3" w:uiPriority="46"/>
-    <w:lsdException w:name="List Table 2 Accent 3" w:uiPriority="47"/>
-    <w:lsdException w:name="List Table 3 Accent 3" w:uiPriority="48"/>
-    <w:lsdException w:name="List Table 4 Accent 3" w:uiPriority="49"/>
-    <w:lsdException w:name="List Table 5 Dark Accent 3" w:uiPriority="50"/>
-    <w:lsdException w:name="List Table 6 Colorful Accent 3" w:uiPriority="51"/>
-    <w:lsdException w:name="List Table 7 Colorful Accent 3" w:uiPriority="52"/>
-    <w:lsdException w:name="List Table 1 Light Accent 4" w:uiPriority="46"/>
-    <w:lsdException w:name="List Table 2 Accent 4" w:uiPriority="47"/>
-    <w:lsdException w:name="List Table 3 Accent 4" w:uiPriority="48"/>
-    <w:lsdException w:name="List Table 4 Accent 4" w:uiPriority="49"/>
-    <w:lsdException w:name="List Table 5 Dark Accent 4" w:uiPriority="50"/>
-    <w:lsdException w:name="List Table 6 Colorful Accent 4" w:uiPriority="51"/>
-    <w:lsdException w:name="List Table 7 Colorful Accent 4" w:uiPriority="52"/>
-    <w:lsdException w:name="List Table 1 Light Accent 5" w:uiPriority="46"/>
-    <w:lsdException w:name="List Table 2 Accent 5" w:uiPriority="47"/>
-    <w:lsdException w:name="List Table 3 Accent 5" w:uiPriority="48"/>
-    <w:lsdException w:name="List Table 4 Accent 5" w:uiPriority="49"/>
-    <w:lsdException w:name="List Table 5 Dark Accent 5" w:uiPriority="50"/>
-    <w:lsdException w:name="List Table 6 Colorful Accent 5" w:uiPriority="51"/>
-    <w:lsdException w:name="List Table 7 Colorful Accent 5" w:uiPriority="52"/>
-    <w:lsdException w:name="List Table 1 Light Accent 6" w:uiPriority="46"/>
-    <w:lsdException w:name="List Table 2 Accent 6" w:uiPriority="47"/>
-    <w:lsdException w:name="List Table 3 Accent 6" w:uiPriority="48"/>
-    <w:lsdException w:name="List Table 4 Accent 6" w:uiPriority="49"/>
-    <w:lsdException w:name="List Table 5 Dark Accent 6" w:uiPriority="50"/>
-    <w:lsdException w:name="List Table 6 Colorful Accent 6" w:uiPriority="51"/>
-    <w:lsdException w:name="List Table 7 Colorful Accent 6" w:uiPriority="52"/>
+  <w:latentStyles w:defLockedState="0" w:defUIPriority="99" w:defSemiHidden="1" w:defUnhideWhenUsed="1" w:defQFormat="0" w:count="267">
+    <w:lsdException w:name="Normal" w:semiHidden="0" w:uiPriority="0" w:unhideWhenUsed="0" w:qFormat="1"/>
+    <w:lsdException w:name="heading 1" w:semiHidden="0" w:uiPriority="9" w:unhideWhenUsed="0" w:qFormat="1"/>
+    <w:lsdException w:name="heading 2" w:uiPriority="9" w:qFormat="1"/>
+    <w:lsdException w:name="heading 3" w:uiPriority="9" w:qFormat="1"/>
+    <w:lsdException w:name="heading 4" w:uiPriority="9" w:qFormat="1"/>
+    <w:lsdException w:name="heading 5" w:uiPriority="9" w:qFormat="1"/>
+    <w:lsdException w:name="heading 6" w:uiPriority="9" w:qFormat="1"/>
+    <w:lsdException w:name="heading 7" w:uiPriority="9" w:qFormat="1"/>
+    <w:lsdException w:name="heading 8" w:uiPriority="9" w:qFormat="1"/>
+    <w:lsdException w:name="heading 9" w:uiPriority="9" w:qFormat="1"/>
+    <w:lsdException w:name="toc 1" w:uiPriority="39"/>
+    <w:lsdException w:name="toc 2" w:uiPriority="39"/>
+    <w:lsdException w:name="toc 3" w:uiPriority="39"/>
+    <w:lsdException w:name="toc 4" w:uiPriority="39"/>
+    <w:lsdException w:name="toc 5" w:uiPriority="39"/>
+    <w:lsdException w:name="toc 6" w:uiPriority="39"/>
+    <w:lsdException w:name="toc 7" w:uiPriority="39"/>
+    <w:lsdException w:name="toc 8" w:uiPriority="39"/>
+    <w:lsdException w:name="toc 9" w:uiPriority="39"/>
+    <w:lsdException w:name="caption" w:uiPriority="35" w:qFormat="1"/>
+    <w:lsdException w:name="Title" w:semiHidden="0" w:uiPriority="10" w:unhideWhenUsed="0" w:qFormat="1"/>
+    <w:lsdException w:name="Default Paragraph Font" w:uiPriority="1"/>
+    <w:lsdException w:name="Subtitle" w:semiHidden="0" w:uiPriority="11" w:unhideWhenUsed="0" w:qFormat="1"/>
+    <w:lsdException w:name="Strong" w:semiHidden="0" w:uiPriority="22" w:unhideWhenUsed="0" w:qFormat="1"/>
+    <w:lsdException w:name="Emphasis" w:semiHidden="0" w:uiPriority="20" w:unhideWhenUsed="0" w:qFormat="1"/>
+    <w:lsdException w:name="Table Grid" w:semiHidden="0" w:uiPriority="39" w:unhideWhenUsed="0"/>
+    <w:lsdException w:name="Placeholder Text" w:unhideWhenUsed="0"/>
+    <w:lsdException w:name="No Spacing" w:semiHidden="0" w:uiPriority="1" w:unhideWhenUsed="0" w:qFormat="1"/>
+    <w:lsdException w:name="Light Shading" w:semiHidden="0" w:uiPriority="60" w:unhideWhenUsed="0"/>
+    <w:lsdException w:name="Light List" w:semiHidden="0" w:uiPriority="61" w:unhideWhenUsed="0"/>
+    <w:lsdException w:name="Light Grid" w:semiHidden="0" w:uiPriority="62" w:unhideWhenUsed="0"/>
+    <w:lsdException w:name="Medium Shading 1" w:semiHidden="0" w:uiPriority="63" w:unhideWhenUsed="0"/>
+    <w:lsdException w:name="Medium Shading 2" w:semiHidden="0" w:uiPriority="64" w:unhideWhenUsed="0"/>
+    <w:lsdException w:name="Medium List 1" w:semiHidden="0" w:uiPriority="65" w:unhideWhenUsed="0"/>
+    <w:lsdException w:name="Medium List 2" w:semiHidden="0" w:uiPriority="66" w:unhideWhenUsed="0"/>
+    <w:lsdException w:name="Medium Grid 1" w:semiHidden="0" w:uiPriority="67" w:unhideWhenUsed="0"/>
+    <w:lsdException w:name="Medium Grid 2" w:semiHidden="0" w:uiPriority="68" w:unhideWhenUsed="0"/>
+    <w:lsdException w:name="Medium Grid 3" w:semiHidden="0" w:uiPriority="69" w:unhideWhenUsed="0"/>
+    <w:lsdException w:name="Dark List" w:semiHidden="0" w:uiPriority="70" w:unhideWhenUsed="0"/>
+    <w:lsdException w:name="Colorful Shading" w:semiHidden="0" w:uiPriority="71" w:unhideWhenUsed="0"/>
+    <w:lsdException w:name="Colorful List" w:semiHidden="0" w:uiPriority="72" w:unhideWhenUsed="0"/>
+    <w:lsdException w:name="Colorful Grid" w:semiHidden="0" w:uiPriority="73" w:unhideWhenUsed="0"/>
+    <w:lsdException w:name="Light Shading Accent 1" w:semiHidden="0" w:uiPriority="60" w:unhideWhenUsed="0"/>
+    <w:lsdException w:name="Light List Accent 1" w:semiHidden="0" w:uiPriority="61" w:unhideWhenUsed="0"/>
+    <w:lsdException w:name="Light Grid Accent 1" w:semiHidden="0" w:uiPriority="62" w:unhideWhenUsed="0"/>
+    <w:lsdException w:name="Medium Shading 1 Accent 1" w:semiHidden="0" w:uiPriority="63" w:unhideWhenUsed="0"/>
+    <w:lsdException w:name="Medium Shading 2 Accent 1" w:semiHidden="0" w:uiPriority="64" w:unhideWhenUsed="0"/>
+    <w:lsdException w:name="Medium List 1 Accent 1" w:semiHidden="0" w:uiPriority="65" w:unhideWhenUsed="0"/>
+    <w:lsdException w:name="Revision" w:unhideWhenUsed="0"/>
+    <w:lsdException w:name="List Paragraph" w:semiHidden="0" w:uiPriority="34" w:unhideWhenUsed="0" w:qFormat="1"/>
+    <w:lsdException w:name="Quote" w:semiHidden="0" w:uiPriority="29" w:unhideWhenUsed="0" w:qFormat="1"/>
+    <w:lsdException w:name="Intense Quote" w:semiHidden="0" w:uiPriority="30" w:unhideWhenUsed="0" w:qFormat="1"/>
+    <w:lsdException w:name="Medium List 2 Accent 1" w:semiHidden="0" w:uiPriority="66" w:unhideWhenUsed="0"/>
+    <w:lsdException w:name="Medium Grid 1 Accent 1" w:semiHidden="0" w:uiPriority="67" w:unhideWhenUsed="0"/>
+    <w:lsdException w:name="Medium Grid 2 Accent 1" w:semiHidden="0" w:uiPriority="68" w:unhideWhenUsed="0"/>
+    <w:lsdException w:name="Medium Grid 3 Accent 1" w:semiHidden="0" w:uiPriority="69" w:unhideWhenUsed="0"/>
+    <w:lsdException w:name="Dark List Accent 1" w:semiHidden="0" w:uiPriority="70" w:unhideWhenUsed="0"/>
+    <w:lsdException w:name="Colorful Shading Accent 1" w:semiHidden="0" w:uiPriority="71" w:unhideWhenUsed="0"/>
+    <w:lsdException w:name="Colorful List Accent 1" w:semiHidden="0" w:uiPriority="72" w:unhideWhenUsed="0"/>
+    <w:lsdException w:name="Colorful Grid Accent 1" w:semiHidden="0" w:uiPriority="73" w:unhideWhenUsed="0"/>
+    <w:lsdException w:name="Light Shading Accent 2" w:semiHidden="0" w:uiPriority="60" w:unhideWhenUsed="0"/>
+    <w:lsdException w:name="Light List Accent 2" w:semiHidden="0" w:uiPriority="61" w:unhideWhenUsed="0"/>
+    <w:lsdException w:name="Light Grid Accent 2" w:semiHidden="0" w:uiPriority="62" w:unhideWhenUsed="0"/>
+    <w:lsdException w:name="Medium Shading 1 Accent 2" w:semiHidden="0" w:uiPriority="63" w:unhideWhenUsed="0"/>
+    <w:lsdException w:name="Medium Shading 2 Accent 2" w:semiHidden="0" w:uiPriority="64" w:unhideWhenUsed="0"/>
+    <w:lsdException w:name="Medium List 1 Accent 2" w:semiHidden="0" w:uiPriority="65" w:unhideWhenUsed="0"/>
+    <w:lsdException w:name="Medium List 2 Accent 2" w:semiHidden="0" w:uiPriority="66" w:unhideWhenUsed="0"/>
+    <w:lsdException w:name="Medium Grid 1 Accent 2" w:semiHidden="0" w:uiPriority="67" w:unhideWhenUsed="0"/>
+    <w:lsdException w:name="Medium Grid 2 Accent 2" w:semiHidden="0" w:uiPriority="68" w:unhideWhenUsed="0"/>
+    <w:lsdException w:name="Medium Grid 3 Accent 2" w:semiHidden="0" w:uiPriority="69" w:unhideWhenUsed="0"/>
+    <w:lsdException w:name="Dark List Accent 2" w:semiHidden="0" w:uiPriority="70" w:unhideWhenUsed="0"/>
+    <w:lsdException w:name="Colorful Shading Accent 2" w:semiHidden="0" w:uiPriority="71" w:unhideWhenUsed="0"/>
+    <w:lsdException w:name="Colorful List Accent 2" w:semiHidden="0" w:uiPriority="72" w:unhideWhenUsed="0"/>
+    <w:lsdException w:name="Colorful Grid Accent 2" w:semiHidden="0" w:uiPriority="73" w:unhideWhenUsed="0"/>
+    <w:lsdException w:name="Light Shading Accent 3" w:semiHidden="0" w:uiPriority="60" w:unhideWhenUsed="0"/>
+    <w:lsdException w:name="Light List Accent 3" w:semiHidden="0" w:uiPriority="61" w:unhideWhenUsed="0"/>
+    <w:lsdException w:name="Light Grid Accent 3" w:semiHidden="0" w:uiPriority="62" w:unhideWhenUsed="0"/>
+    <w:lsdException w:name="Medium Shading 1 Accent 3" w:semiHidden="0" w:uiPriority="63" w:unhideWhenUsed="0"/>
+    <w:lsdException w:name="Medium Shading 2 Accent 3" w:semiHidden="0" w:uiPriority="64" w:unhideWhenUsed="0"/>
+    <w:lsdException w:name="Medium List 1 Accent 3" w:semiHidden="0" w:uiPriority="65" w:unhideWhenUsed="0"/>
+    <w:lsdException w:name="Medium List 2 Accent 3" w:semiHidden="0" w:uiPriority="66" w:unhideWhenUsed="0"/>
+    <w:lsdException w:name="Medium Grid 1 Accent 3" w:semiHidden="0" w:uiPriority="67" w:unhideWhenUsed="0"/>
+    <w:lsdException w:name="Medium Grid 2 Accent 3" w:semiHidden="0" w:uiPriority="68" w:unhideWhenUsed="0"/>
+    <w:lsdException w:name="Medium Grid 3 Accent 3" w:semiHidden="0" w:uiPriority="69" w:unhideWhenUsed="0"/>
+    <w:lsdException w:name="Dark List Accent 3" w:semiHidden="0" w:uiPriority="70" w:unhideWhenUsed="0"/>
+    <w:lsdException w:name="Colorful Shading Accent 3" w:semiHidden="0" w:uiPriority="71" w:unhideWhenUsed="0"/>
+    <w:lsdException w:name="Colorful List Accent 3" w:semiHidden="0" w:uiPriority="72" w:unhideWhenUsed="0"/>
+    <w:lsdException w:name="Colorful Grid Accent 3" w:semiHidden="0" w:uiPriority="73" w:unhideWhenUsed="0"/>
+    <w:lsdException w:name="Light Shading Accent 4" w:semiHidden="0" w:uiPriority="60" w:unhideWhenUsed="0"/>
+    <w:lsdException w:name="Light List Accent 4" w:semiHidden="0" w:uiPriority="61" w:unhideWhenUsed="0"/>
+    <w:lsdException w:name="Light Grid Accent 4" w:semiHidden="0" w:uiPriority="62" w:unhideWhenUsed="0"/>
+    <w:lsdException w:name="Medium Shading 1 Accent 4" w:semiHidden="0" w:uiPriority="63" w:unhideWhenUsed="0"/>
+    <w:lsdException w:name="Medium Shading 2 Accent 4" w:semiHidden="0" w:uiPriority="64" w:unhideWhenUsed="0"/>
+    <w:lsdException w:name="Medium List 1 Accent 4" w:semiHidden="0" w:uiPriority="65" w:unhideWhenUsed="0"/>
+    <w:lsdException w:name="Medium List 2 Accent 4" w:semiHidden="0" w:uiPriority="66" w:unhideWhenUsed="0"/>
+    <w:lsdException w:name="Medium Grid 1 Accent 4" w:semiHidden="0" w:uiPriority="67" w:unhideWhenUsed="0"/>
+    <w:lsdException w:name="Medium Grid 2 Accent 4" w:semiHidden="0" w:uiPriority="68" w:unhideWhenUsed="0"/>
+    <w:lsdException w:name="Medium Grid 3 Accent 4" w:semiHidden="0" w:uiPriority="69" w:unhideWhenUsed="0"/>
+    <w:lsdException w:name="Dark List Accent 4" w:semiHidden="0" w:uiPriority="70" w:unhideWhenUsed="0"/>
+    <w:lsdException w:name="Colorful Shading Accent 4" w:semiHidden="0" w:uiPriority="71" w:unhideWhenUsed="0"/>
+    <w:lsdException w:name="Colorful List Accent 4" w:semiHidden="0" w:uiPriority="72" w:unhideWhenUsed="0"/>
+    <w:lsdException w:name="Colorful Grid Accent 4" w:semiHidden="0" w:uiPriority="73" w:unhideWhenUsed="0"/>
+    <w:lsdException w:name="Light Shading Accent 5" w:semiHidden="0" w:uiPriority="60" w:unhideWhenUsed="0"/>
+    <w:lsdException w:name="Light List Accent 5" w:semiHidden="0" w:uiPriority="61" w:unhideWhenUsed="0"/>
+    <w:lsdException w:name="Light Grid Accent 5" w:semiHidden="0" w:uiPriority="62" w:unhideWhenUsed="0"/>
+    <w:lsdException w:name="Medium Shading 1 Accent 5" w:semiHidden="0" w:uiPriority="63" w:unhideWhenUsed="0"/>
+    <w:lsdException w:name="Medium Shading 2 Accent 5" w:semiHidden="0" w:uiPriority="64" w:unhideWhenUsed="0"/>
+    <w:lsdException w:name="Medium List 1 Accent 5" w:semiHidden="0" w:uiPriority="65" w:unhideWhenUsed="0"/>
+    <w:lsdException w:name="Medium List 2 Accent 5" w:semiHidden="0" w:uiPriority="66" w:unhideWhenUsed="0"/>
+    <w:lsdException w:name="Medium Grid 1 Accent 5" w:semiHidden="0" w:uiPriority="67" w:unhideWhenUsed="0"/>
+    <w:lsdException w:name="Medium Grid 2 Accent 5" w:semiHidden="0" w:uiPriority="68" w:unhideWhenUsed="0"/>
+    <w:lsdException w:name="Medium Grid 3 Accent 5" w:semiHidden="0" w:uiPriority="69" w:unhideWhenUsed="0"/>
+    <w:lsdException w:name="Dark List Accent 5" w:semiHidden="0" w:uiPriority="70" w:unhideWhenUsed="0"/>
+    <w:lsdException w:name="Colorful Shading Accent 5" w:semiHidden="0" w:uiPriority="71" w:unhideWhenUsed="0"/>
+    <w:lsdException w:name="Colorful List Accent 5" w:semiHidden="0" w:uiPriority="72" w:unhideWhenUsed="0"/>
+    <w:lsdException w:name="Colorful Grid Accent 5" w:semiHidden="0" w:uiPriority="73" w:unhideWhenUsed="0"/>
+    <w:lsdException w:name="Light Shading Accent 6" w:semiHidden="0" w:uiPriority="60" w:unhideWhenUsed="0"/>
+    <w:lsdException w:name="Light List Accent 6" w:semiHidden="0" w:uiPriority="61" w:unhideWhenUsed="0"/>
+    <w:lsdException w:name="Light Grid Accent 6" w:semiHidden="0" w:uiPriority="62" w:unhideWhenUsed="0"/>
+    <w:lsdException w:name="Medium Shading 1 Accent 6" w:semiHidden="0" w:uiPriority="63" w:unhideWhenUsed="0"/>
+    <w:lsdException w:name="Medium Shading 2 Accent 6" w:semiHidden="0" w:uiPriority="64" w:unhideWhenUsed="0"/>
+    <w:lsdException w:name="Medium List 1 Accent 6" w:semiHidden="0" w:uiPriority="65" w:unhideWhenUsed="0"/>
+    <w:lsdException w:name="Medium List 2 Accent 6" w:semiHidden="0" w:uiPriority="66" w:unhideWhenUsed="0"/>
+    <w:lsdException w:name="Medium Grid 1 Accent 6" w:semiHidden="0" w:uiPriority="67" w:unhideWhenUsed="0"/>
+    <w:lsdException w:name="Medium Grid 2 Accent 6" w:semiHidden="0" w:uiPriority="68" w:unhideWhenUsed="0"/>
+    <w:lsdException w:name="Medium Grid 3 Accent 6" w:semiHidden="0" w:uiPriority="69" w:unhideWhenUsed="0"/>
+    <w:lsdException w:name="Dark List Accent 6" w:semiHidden="0" w:uiPriority="70" w:unhideWhenUsed="0"/>
+    <w:lsdException w:name="Colorful Shading Accent 6" w:semiHidden="0" w:uiPriority="71" w:unhideWhenUsed="0"/>
+    <w:lsdException w:name="Colorful List Accent 6" w:semiHidden="0" w:uiPriority="72" w:unhideWhenUsed="0"/>
+    <w:lsdException w:name="Colorful Grid Accent 6" w:semiHidden="0" w:uiPriority="73" w:unhideWhenUsed="0"/>
+    <w:lsdException w:name="Subtle Emphasis" w:semiHidden="0" w:uiPriority="19" w:unhideWhenUsed="0" w:qFormat="1"/>
+    <w:lsdException w:name="Intense Emphasis" w:semiHidden="0" w:uiPriority="21" w:unhideWhenUsed="0" w:qFormat="1"/>
+    <w:lsdException w:name="Subtle Reference" w:semiHidden="0" w:uiPriority="31" w:unhideWhenUsed="0" w:qFormat="1"/>
+    <w:lsdException w:name="Intense Reference" w:semiHidden="0" w:uiPriority="32" w:unhideWhenUsed="0" w:qFormat="1"/>
+    <w:lsdException w:name="Book Title" w:semiHidden="0" w:uiPriority="33" w:unhideWhenUsed="0" w:qFormat="1"/>
+    <w:lsdException w:name="Bibliography" w:uiPriority="37"/>
+    <w:lsdException w:name="TOC Heading" w:uiPriority="39" w:qFormat="1"/>
   </w:latentStyles>
   <w:style w:type="paragraph" w:default="1" w:styleId="Normal">
     <w:name w:val="Normal"/>
     <w:qFormat/>
+    <w:rsid w:val="003F1BAC"/>
   </w:style>
   <w:style w:type="character" w:default="1" w:styleId="Fontepargpadro">
     <w:name w:val="Default Paragraph Font"/>
@@ -1488,6 +1038,7 @@
     <w:uiPriority w:val="99"/>
     <w:semiHidden/>
     <w:unhideWhenUsed/>
+    <w:qFormat/>
     <w:tblPr>
       <w:tblInd w:w="0" w:type="dxa"/>
       <w:tblCellMar>
@@ -1578,7 +1129,7 @@
     </a:clrScheme>
     <a:fontScheme name="Escritório">
       <a:majorFont>
-        <a:latin typeface="Calibri Light" panose="020F0302020204030204"/>
+        <a:latin typeface="Calibri Light"/>
         <a:ea typeface=""/>
         <a:cs typeface=""/>
         <a:font script="Jpan" typeface="ＭＳ ゴシック"/>
@@ -1613,7 +1164,7 @@
         <a:font script="Geor" typeface="Sylfaen"/>
       </a:majorFont>
       <a:minorFont>
-        <a:latin typeface="Calibri" panose="020F0502020204030204"/>
+        <a:latin typeface="Calibri"/>
         <a:ea typeface=""/>
         <a:cs typeface=""/>
         <a:font script="Jpan" typeface="ＭＳ 明朝"/>
@@ -1790,7 +1341,7 @@
   <a:extraClrSchemeLst/>
   <a:extLst>
     <a:ext uri="{05A4C25C-085E-4340-85A3-A5531E510DB2}">
-      <thm15:themeFamily xmlns:thm15="http://schemas.microsoft.com/office/thememl/2012/main" name="Office Theme" id="{62F939B6-93AF-4DB8-9C6B-D6C7DFDC589F}" vid="{4A3C46E8-61CC-4603-A589-7422A47A8E4A}"/>
+      <thm15:themeFamily xmlns:thm15="http://schemas.microsoft.com/office/thememl/2012/main" xmlns="" name="Office Theme" id="{62F939B6-93AF-4DB8-9C6B-D6C7DFDC589F}" vid="{4A3C46E8-61CC-4603-A589-7422A47A8E4A}"/>
     </a:ext>
   </a:extLst>
 </a:theme>

</xml_diff>

<commit_message>
Deletei quase tudo de vandim
</commit_message>
<xml_diff>
--- a/vand.docx
+++ b/vand.docx
@@ -2,479 +2,6 @@
 <file path=word/document.xml><?xml version="1.0" encoding="utf-8"?>
 <w:document xmlns:ve="http://schemas.openxmlformats.org/markup-compatibility/2006" xmlns:o="urn:schemas-microsoft-com:office:office" xmlns:r="http://schemas.openxmlformats.org/officeDocument/2006/relationships" xmlns:m="http://schemas.openxmlformats.org/officeDocument/2006/math" xmlns:v="urn:schemas-microsoft-com:vml" xmlns:wp="http://schemas.openxmlformats.org/drawingml/2006/wordprocessingDrawing" xmlns:w10="urn:schemas-microsoft-com:office:word" xmlns:w="http://schemas.openxmlformats.org/wordprocessingml/2006/main" xmlns:wne="http://schemas.microsoft.com/office/word/2006/wordml">
   <w:body>
-    <w:p>
-      <w:pPr>
-        <w:pStyle w:val="PargrafodaLista"/>
-        <w:numPr>
-          <w:ilvl w:val="0"/>
-          <w:numId w:val="2"/>
-        </w:numPr>
-        <w:jc w:val="both"/>
-        <w:rPr>
-          <w:rFonts w:ascii="Arial" w:hAnsi="Arial" w:cs="Arial"/>
-          <w:sz w:val="28"/>
-          <w:szCs w:val="28"/>
-        </w:rPr>
-      </w:pPr>
-      <w:r>
-        <w:rPr>
-          <w:rFonts w:ascii="Arial" w:hAnsi="Arial" w:cs="Arial"/>
-          <w:sz w:val="28"/>
-          <w:szCs w:val="28"/>
-        </w:rPr>
-        <w:t xml:space="preserve">Uma impressora utiliza coordenadas dos eixos x e y </w:t>
-      </w:r>
-      <w:r>
-        <w:rPr>
-          <w:rFonts w:ascii="Arial" w:hAnsi="Arial" w:cs="Arial"/>
-          <w:sz w:val="28"/>
-          <w:szCs w:val="28"/>
-        </w:rPr>
-        <w:t xml:space="preserve">para que os motores da impressora despeje a tinta com precisão no lugar correto , correspondente ao texto. Mesmo processo acontece nas impressoras a laser, o que diferencia esses dois equipamentos é a qualidade da impressão e que usa o laser ao invés da tinta.   </w:t>
-      </w:r>
-      <w:r>
-        <w:rPr>
-          <w:rFonts w:ascii="Arial" w:hAnsi="Arial" w:cs="Arial"/>
-          <w:sz w:val="28"/>
-          <w:szCs w:val="28"/>
-        </w:rPr>
-        <w:t>.A impressora 3D trabalha também no eixo  z , ou seja , em três dimensões. Através de um algoritmo ela consegue construir um objeto previamente escolhido pelo usuário. A tecnologia da impressão 3d ainda não está dispon</w:t>
-      </w:r>
-      <w:r>
-        <w:rPr>
-          <w:rFonts w:ascii="Arial" w:hAnsi="Arial" w:cs="Arial"/>
-          <w:sz w:val="28"/>
-          <w:szCs w:val="28"/>
-        </w:rPr>
-        <w:t>ível para todos os consumidores</w:t>
-      </w:r>
-      <w:r>
-        <w:rPr>
-          <w:rFonts w:ascii="Arial" w:hAnsi="Arial" w:cs="Arial"/>
-          <w:sz w:val="28"/>
-          <w:szCs w:val="28"/>
-        </w:rPr>
-        <w:t>.</w:t>
-      </w:r>
-    </w:p>
-    <w:p>
-      <w:pPr>
-        <w:jc w:val="both"/>
-        <w:rPr>
-          <w:rFonts w:ascii="Arial" w:hAnsi="Arial" w:cs="Arial"/>
-          <w:sz w:val="28"/>
-          <w:szCs w:val="28"/>
-        </w:rPr>
-      </w:pPr>
-    </w:p>
-    <w:p>
-      <w:pPr>
-        <w:jc w:val="both"/>
-        <w:rPr>
-          <w:rFonts w:ascii="Arial" w:hAnsi="Arial" w:cs="Arial"/>
-          <w:sz w:val="28"/>
-          <w:szCs w:val="28"/>
-        </w:rPr>
-      </w:pPr>
-    </w:p>
-    <w:p>
-      <w:pPr>
-        <w:jc w:val="both"/>
-        <w:rPr>
-          <w:rFonts w:ascii="Arial" w:hAnsi="Arial" w:cs="Arial"/>
-          <w:sz w:val="28"/>
-          <w:szCs w:val="28"/>
-        </w:rPr>
-      </w:pPr>
-      <w:bookmarkStart w:id="0" w:name="_GoBack"/>
-      <w:bookmarkEnd w:id="0"/>
-    </w:p>
-    <w:p>
-      <w:pPr>
-        <w:pStyle w:val="PargrafodaLista"/>
-        <w:numPr>
-          <w:ilvl w:val="0"/>
-          <w:numId w:val="2"/>
-        </w:numPr>
-        <w:jc w:val="both"/>
-        <w:rPr>
-          <w:rFonts w:ascii="Arial" w:hAnsi="Arial" w:cs="Arial"/>
-          <w:sz w:val="28"/>
-          <w:szCs w:val="28"/>
-        </w:rPr>
-      </w:pPr>
-      <w:r>
-        <w:rPr>
-          <w:rFonts w:ascii="Arial" w:hAnsi="Arial" w:cs="Arial"/>
-          <w:sz w:val="28"/>
-          <w:szCs w:val="28"/>
-        </w:rPr>
-        <w:t>A – A Microsoft foi criada em 1975</w:t>
-      </w:r>
-      <w:r>
-        <w:rPr>
-          <w:rFonts w:ascii="Arial" w:hAnsi="Arial" w:cs="Arial"/>
-          <w:sz w:val="28"/>
-          <w:szCs w:val="28"/>
-        </w:rPr>
-        <w:t xml:space="preserve"> pelos ex-alunos</w:t>
-      </w:r>
-      <w:r>
-        <w:rPr>
-          <w:rFonts w:ascii="Arial" w:hAnsi="Arial" w:cs="Arial"/>
-          <w:sz w:val="28"/>
-          <w:szCs w:val="28"/>
-        </w:rPr>
-        <w:t xml:space="preserve"> de Harvard , Bill Gates e </w:t>
-      </w:r>
-      <w:r>
-        <w:rPr>
-          <w:rStyle w:val="apple-converted-space"/>
-          <w:rFonts w:ascii="Arial" w:hAnsi="Arial" w:cs="Arial"/>
-          <w:color w:val="252525"/>
-          <w:sz w:val="28"/>
-          <w:szCs w:val="28"/>
-          <w:shd w:val="clear" w:color="auto" w:fill="FFFFFF"/>
-        </w:rPr>
-        <w:t> </w:t>
-      </w:r>
-      <w:r>
-        <w:rPr>
-          <w:rFonts w:ascii="Arial" w:hAnsi="Arial" w:cs="Arial"/>
-          <w:sz w:val="28"/>
-          <w:szCs w:val="28"/>
-        </w:rPr>
-        <w:t xml:space="preserve">Steve </w:t>
-      </w:r>
-      <w:proofErr w:type="spellStart"/>
-      <w:r>
-        <w:rPr>
-          <w:rFonts w:ascii="Arial" w:hAnsi="Arial" w:cs="Arial"/>
-          <w:sz w:val="28"/>
-          <w:szCs w:val="28"/>
-        </w:rPr>
-        <w:t>Ballmer</w:t>
-      </w:r>
-      <w:proofErr w:type="spellEnd"/>
-      <w:r>
-        <w:rPr>
-          <w:rFonts w:ascii="Arial" w:hAnsi="Arial" w:cs="Arial"/>
-          <w:sz w:val="28"/>
-          <w:szCs w:val="28"/>
-        </w:rPr>
-        <w:t xml:space="preserve"> e também pelo amigo de Bill , </w:t>
-      </w:r>
-      <w:r>
-        <w:rPr>
-          <w:rStyle w:val="apple-converted-space"/>
-          <w:rFonts w:ascii="Arial" w:hAnsi="Arial" w:cs="Arial"/>
-          <w:color w:val="252525"/>
-          <w:sz w:val="28"/>
-          <w:szCs w:val="28"/>
-          <w:shd w:val="clear" w:color="auto" w:fill="FFFFFF"/>
-        </w:rPr>
-        <w:t> </w:t>
-      </w:r>
-      <w:r>
-        <w:rPr>
-          <w:rFonts w:ascii="Arial" w:hAnsi="Arial" w:cs="Arial"/>
-          <w:sz w:val="28"/>
-          <w:szCs w:val="28"/>
-          <w:shd w:val="clear" w:color="auto" w:fill="FFFFFF"/>
-        </w:rPr>
-        <w:t xml:space="preserve">Paul Allen .Essa empresa foi criada para vender interpretadores BASIC para o Altair 8800.Porém com a revolução do computadores pessoais , eles emplacaram </w:t>
-      </w:r>
-      <w:r>
-        <w:rPr>
-          <w:rFonts w:ascii="Arial" w:hAnsi="Arial" w:cs="Arial"/>
-          <w:sz w:val="28"/>
-          <w:szCs w:val="28"/>
-          <w:shd w:val="clear" w:color="auto" w:fill="FFFFFF"/>
-        </w:rPr>
-        <w:t xml:space="preserve">milhares de vendas com os </w:t>
-      </w:r>
-      <w:proofErr w:type="spellStart"/>
-      <w:r>
-        <w:rPr>
-          <w:rFonts w:ascii="Arial" w:hAnsi="Arial" w:cs="Arial"/>
-          <w:sz w:val="28"/>
-          <w:szCs w:val="28"/>
-          <w:shd w:val="clear" w:color="auto" w:fill="FFFFFF"/>
-        </w:rPr>
-        <w:t>PC’s</w:t>
-      </w:r>
-      <w:proofErr w:type="spellEnd"/>
-      <w:r>
-        <w:rPr>
-          <w:rFonts w:ascii="Arial" w:hAnsi="Arial" w:cs="Arial"/>
-          <w:sz w:val="28"/>
-          <w:szCs w:val="28"/>
-          <w:shd w:val="clear" w:color="auto" w:fill="FFFFFF"/>
-        </w:rPr>
-        <w:t xml:space="preserve"> com o software  MS-DOS. Mas tem como o seu auge o</w:t>
-      </w:r>
-      <w:r>
-        <w:rPr>
-          <w:rFonts w:ascii="Arial" w:hAnsi="Arial" w:cs="Arial"/>
-          <w:sz w:val="28"/>
-          <w:szCs w:val="28"/>
-          <w:shd w:val="clear" w:color="auto" w:fill="FFFFFF"/>
-        </w:rPr>
-        <w:t>s</w:t>
-      </w:r>
-      <w:r>
-        <w:rPr>
-          <w:rFonts w:ascii="Arial" w:hAnsi="Arial" w:cs="Arial"/>
-          <w:sz w:val="28"/>
-          <w:szCs w:val="28"/>
-          <w:shd w:val="clear" w:color="auto" w:fill="FFFFFF"/>
-        </w:rPr>
-        <w:t xml:space="preserve"> sistema</w:t>
-      </w:r>
-      <w:r>
-        <w:rPr>
-          <w:rFonts w:ascii="Arial" w:hAnsi="Arial" w:cs="Arial"/>
-          <w:sz w:val="28"/>
-          <w:szCs w:val="28"/>
-          <w:shd w:val="clear" w:color="auto" w:fill="FFFFFF"/>
-        </w:rPr>
-        <w:t>s operacionais</w:t>
-      </w:r>
-      <w:r>
-        <w:rPr>
-          <w:rFonts w:ascii="Arial" w:hAnsi="Arial" w:cs="Arial"/>
-          <w:sz w:val="28"/>
-          <w:szCs w:val="28"/>
-          <w:shd w:val="clear" w:color="auto" w:fill="FFFFFF"/>
-        </w:rPr>
-        <w:t>Windows ,que até nos dias de hoje , monopoliza</w:t>
-      </w:r>
-      <w:r>
-        <w:rPr>
-          <w:rFonts w:ascii="Arial" w:hAnsi="Arial" w:cs="Arial"/>
-          <w:sz w:val="28"/>
-          <w:szCs w:val="28"/>
-          <w:shd w:val="clear" w:color="auto" w:fill="FFFFFF"/>
-        </w:rPr>
-        <w:t>m</w:t>
-      </w:r>
-      <w:r>
-        <w:rPr>
-          <w:rFonts w:ascii="Arial" w:hAnsi="Arial" w:cs="Arial"/>
-          <w:sz w:val="28"/>
-          <w:szCs w:val="28"/>
-          <w:shd w:val="clear" w:color="auto" w:fill="FFFFFF"/>
-        </w:rPr>
-        <w:t xml:space="preserve"> o mercado de desktop. Outros produtos como videogames , celulares ,softwares e outros utilitários também são comercializados.</w:t>
-      </w:r>
-    </w:p>
-    <w:p>
-      <w:pPr>
-        <w:ind w:left="1080"/>
-        <w:jc w:val="both"/>
-        <w:rPr>
-          <w:rFonts w:ascii="Arial" w:hAnsi="Arial" w:cs="Arial"/>
-          <w:sz w:val="28"/>
-          <w:szCs w:val="28"/>
-        </w:rPr>
-      </w:pPr>
-      <w:r>
-        <w:rPr>
-          <w:rFonts w:ascii="Arial" w:hAnsi="Arial" w:cs="Arial"/>
-          <w:sz w:val="28"/>
-          <w:szCs w:val="28"/>
-        </w:rPr>
-        <w:t xml:space="preserve">B- MS-DOS é um sistema operacional desenvolvido com o intuído </w:t>
-      </w:r>
-      <w:r>
-        <w:rPr>
-          <w:rFonts w:ascii="Arial" w:hAnsi="Arial" w:cs="Arial"/>
-          <w:sz w:val="28"/>
-          <w:szCs w:val="28"/>
-        </w:rPr>
-        <w:t xml:space="preserve">de ser usado nos computadores da IBM, mas que futuramente seria usado em desktops Windows. Esse S.O funciona apenas através de linhas de código , então para o seu devido uso é necessário um certo conhecimento </w:t>
-      </w:r>
-      <w:r>
-        <w:rPr>
-          <w:rFonts w:ascii="Arial" w:hAnsi="Arial" w:cs="Arial"/>
-          <w:sz w:val="28"/>
-          <w:szCs w:val="28"/>
-        </w:rPr>
-        <w:t>.</w:t>
-      </w:r>
-    </w:p>
-    <w:p>
-      <w:pPr>
-        <w:pStyle w:val="PargrafodaLista"/>
-        <w:numPr>
-          <w:ilvl w:val="0"/>
-          <w:numId w:val="2"/>
-        </w:numPr>
-        <w:jc w:val="both"/>
-        <w:rPr>
-          <w:rFonts w:ascii="Arial" w:hAnsi="Arial" w:cs="Arial"/>
-          <w:sz w:val="28"/>
-          <w:szCs w:val="28"/>
-        </w:rPr>
-      </w:pPr>
-      <w:r>
-        <w:rPr>
-          <w:rFonts w:ascii="Arial" w:hAnsi="Arial" w:cs="Arial"/>
-          <w:sz w:val="28"/>
-          <w:szCs w:val="28"/>
-        </w:rPr>
-        <w:t xml:space="preserve">A- </w:t>
-      </w:r>
-      <w:r>
-        <w:rPr>
-          <w:rFonts w:ascii="Arial" w:hAnsi="Arial" w:cs="Arial"/>
-          <w:sz w:val="28"/>
-          <w:szCs w:val="28"/>
-        </w:rPr>
-        <w:t xml:space="preserve"> Linux,</w:t>
-      </w:r>
-      <w:r>
-        <w:rPr>
-          <w:rFonts w:ascii="Arial" w:hAnsi="Arial" w:cs="Arial"/>
-          <w:sz w:val="28"/>
-          <w:szCs w:val="28"/>
-        </w:rPr>
-        <w:t xml:space="preserve"> que é o </w:t>
-      </w:r>
-      <w:proofErr w:type="spellStart"/>
-      <w:r>
-        <w:rPr>
-          <w:rFonts w:ascii="Arial" w:hAnsi="Arial" w:cs="Arial"/>
-          <w:sz w:val="28"/>
-          <w:szCs w:val="28"/>
-        </w:rPr>
-        <w:t>kernel</w:t>
-      </w:r>
-      <w:proofErr w:type="spellEnd"/>
-      <w:r>
-        <w:rPr>
-          <w:rFonts w:ascii="Arial" w:hAnsi="Arial" w:cs="Arial"/>
-          <w:sz w:val="28"/>
-          <w:szCs w:val="28"/>
-        </w:rPr>
-        <w:t xml:space="preserve"> de muitos sistemas operacionais ,</w:t>
-      </w:r>
-      <w:r>
-        <w:rPr>
-          <w:rFonts w:ascii="Arial" w:hAnsi="Arial" w:cs="Arial"/>
-          <w:sz w:val="28"/>
-          <w:szCs w:val="28"/>
-        </w:rPr>
-        <w:t xml:space="preserve"> teve sua primeira versão lançada em 1</w:t>
-      </w:r>
-      <w:r>
-        <w:rPr>
-          <w:rFonts w:ascii="Arial" w:hAnsi="Arial" w:cs="Arial"/>
-          <w:sz w:val="28"/>
-          <w:szCs w:val="28"/>
-        </w:rPr>
-        <w:t>991 por Linus Torvalds como trabalho final para a faculdade na qual cursava. O</w:t>
-      </w:r>
-      <w:r>
-        <w:rPr>
-          <w:rFonts w:ascii="Arial" w:hAnsi="Arial" w:cs="Arial"/>
-          <w:sz w:val="28"/>
-          <w:szCs w:val="28"/>
-        </w:rPr>
-        <w:t xml:space="preserve"> seu </w:t>
-      </w:r>
-      <w:r>
-        <w:rPr>
-          <w:rFonts w:ascii="Arial" w:hAnsi="Arial" w:cs="Arial"/>
-          <w:sz w:val="28"/>
-          <w:szCs w:val="28"/>
-        </w:rPr>
-        <w:t>nome é a junção de “Linus”</w:t>
-      </w:r>
-      <w:r>
-        <w:rPr>
-          <w:rFonts w:ascii="Arial" w:hAnsi="Arial" w:cs="Arial"/>
-          <w:sz w:val="28"/>
-          <w:szCs w:val="28"/>
-        </w:rPr>
-        <w:t>(nome de seu criador )</w:t>
-      </w:r>
-      <w:r>
-        <w:rPr>
-          <w:rFonts w:ascii="Arial" w:hAnsi="Arial" w:cs="Arial"/>
-          <w:sz w:val="28"/>
-          <w:szCs w:val="28"/>
-        </w:rPr>
-        <w:t xml:space="preserve"> com “</w:t>
-      </w:r>
-      <w:proofErr w:type="spellStart"/>
-      <w:r>
-        <w:rPr>
-          <w:rFonts w:ascii="Arial" w:hAnsi="Arial" w:cs="Arial"/>
-          <w:sz w:val="28"/>
-          <w:szCs w:val="28"/>
-        </w:rPr>
-        <w:t>Minix</w:t>
-      </w:r>
-      <w:proofErr w:type="spellEnd"/>
-      <w:r>
-        <w:rPr>
-          <w:rFonts w:ascii="Arial" w:hAnsi="Arial" w:cs="Arial"/>
-          <w:sz w:val="28"/>
-          <w:szCs w:val="28"/>
-        </w:rPr>
-        <w:t>”</w:t>
-      </w:r>
-      <w:r>
-        <w:rPr>
-          <w:rFonts w:ascii="Arial" w:hAnsi="Arial" w:cs="Arial"/>
-          <w:sz w:val="28"/>
-          <w:szCs w:val="28"/>
-        </w:rPr>
-        <w:t>(um software da época).</w:t>
-      </w:r>
-      <w:r>
-        <w:rPr>
-          <w:rFonts w:ascii="Arial" w:hAnsi="Arial" w:cs="Arial"/>
-          <w:sz w:val="28"/>
-          <w:szCs w:val="28"/>
-        </w:rPr>
-        <w:t>Sendo ele a “espinha do S.O”, outros componentes são necessário</w:t>
-      </w:r>
-      <w:r>
-        <w:rPr>
-          <w:rFonts w:ascii="Arial" w:hAnsi="Arial" w:cs="Arial"/>
-          <w:sz w:val="28"/>
-          <w:szCs w:val="28"/>
-        </w:rPr>
-        <w:t>s para um sistema completo.</w:t>
-      </w:r>
-      <w:r>
-        <w:rPr>
-          <w:rFonts w:ascii="Arial" w:hAnsi="Arial" w:cs="Arial"/>
-          <w:sz w:val="28"/>
-          <w:szCs w:val="28"/>
-        </w:rPr>
-        <w:t xml:space="preserve"> Por isso é um erro dizer que o </w:t>
-      </w:r>
-      <w:r>
-        <w:rPr>
-          <w:rFonts w:ascii="Arial" w:hAnsi="Arial" w:cs="Arial"/>
-          <w:sz w:val="28"/>
-          <w:szCs w:val="28"/>
-        </w:rPr>
-        <w:lastRenderedPageBreak/>
-        <w:t>seu PC usa o sistema operacional “Linux”, porque na verdade você utiliza o GNU/</w:t>
-      </w:r>
-      <w:r>
-        <w:rPr>
-          <w:rFonts w:ascii="Arial" w:hAnsi="Arial" w:cs="Arial"/>
-          <w:sz w:val="28"/>
-          <w:szCs w:val="28"/>
-        </w:rPr>
-        <w:t xml:space="preserve">Linux. Esse software e mais utilizado em empresas por possuir distribuições gratuitas.  </w:t>
-      </w:r>
-    </w:p>
     <w:p>
       <w:pPr>
         <w:jc w:val="both"/>
@@ -1341,7 +868,7 @@
   <a:extraClrSchemeLst/>
   <a:extLst>
     <a:ext uri="{05A4C25C-085E-4340-85A3-A5531E510DB2}">
-      <thm15:themeFamily xmlns:thm15="http://schemas.microsoft.com/office/thememl/2012/main" xmlns="" name="Office Theme" id="{62F939B6-93AF-4DB8-9C6B-D6C7DFDC589F}" vid="{4A3C46E8-61CC-4603-A589-7422A47A8E4A}"/>
+      <thm15:themeFamily xmlns="" xmlns:thm15="http://schemas.microsoft.com/office/thememl/2012/main" name="Office Theme" id="{62F939B6-93AF-4DB8-9C6B-D6C7DFDC589F}" vid="{4A3C46E8-61CC-4603-A589-7422A47A8E4A}"/>
     </a:ext>
   </a:extLst>
 </a:theme>

</xml_diff>

<commit_message>
Mudei vandim de novo
</commit_message>
<xml_diff>
--- a/vand.docx
+++ b/vand.docx
@@ -54,7 +54,7 @@
           <w:szCs w:val="28"/>
           <w:shd w:val="clear" w:color="auto" w:fill="FFFFFF"/>
         </w:rPr>
-        <w:t xml:space="preserve"> von Neumann</w:t>
+        <w:t xml:space="preserve"> von Octavius</w:t>
       </w:r>
       <w:r>
         <w:rPr>
@@ -65,7 +65,7 @@
           <w:szCs w:val="28"/>
           <w:shd w:val="clear" w:color="auto" w:fill="FFFFFF"/>
         </w:rPr>
-        <w:t xml:space="preserve"> , foi um matemático nascido na Hungria de família judaica</w:t>
+        <w:t>, foi um matemático nascido na Hungria de família judaica</w:t>
       </w:r>
       <w:r>
         <w:rPr>
@@ -879,7 +879,7 @@
   <a:extraClrSchemeLst/>
   <a:extLst>
     <a:ext uri="{05A4C25C-085E-4340-85A3-A5531E510DB2}">
-      <thm15:themeFamily xmlns:thm15="http://schemas.microsoft.com/office/thememl/2012/main" xmlns="" name="Office Theme" id="{62F939B6-93AF-4DB8-9C6B-D6C7DFDC589F}" vid="{4A3C46E8-61CC-4603-A589-7422A47A8E4A}"/>
+      <thm15:themeFamily xmlns="" xmlns:thm15="http://schemas.microsoft.com/office/thememl/2012/main" name="Office Theme" id="{62F939B6-93AF-4DB8-9C6B-D6C7DFDC589F}" vid="{4A3C46E8-61CC-4603-A589-7422A47A8E4A}"/>
     </a:ext>
   </a:extLst>
 </a:theme>

</xml_diff>

<commit_message>
Removi um espaço na terceira linha
</commit_message>
<xml_diff>
--- a/vand.docx
+++ b/vand.docx
@@ -34,6 +34,7 @@
         </w:rPr>
         <w:t xml:space="preserve">C- </w:t>
       </w:r>
+      <w:proofErr w:type="spellStart"/>
       <w:r>
         <w:rPr>
           <w:rFonts w:ascii="Arial" w:hAnsi="Arial" w:cs="Arial"/>
@@ -45,17 +46,55 @@
         </w:rPr>
         <w:t>Leonan</w:t>
       </w:r>
-      <w:r>
-        <w:rPr>
-          <w:rFonts w:ascii="Arial" w:hAnsi="Arial" w:cs="Arial"/>
-          <w:bCs/>
-          <w:color w:val="252525"/>
-          <w:sz w:val="28"/>
-          <w:szCs w:val="28"/>
-          <w:shd w:val="clear" w:color="auto" w:fill="FFFFFF"/>
-        </w:rPr>
-        <w:t xml:space="preserve"> von Octavius</w:t>
-      </w:r>
+      <w:proofErr w:type="spellEnd"/>
+      <w:r>
+        <w:rPr>
+          <w:rFonts w:ascii="Arial" w:hAnsi="Arial" w:cs="Arial"/>
+          <w:bCs/>
+          <w:color w:val="252525"/>
+          <w:sz w:val="28"/>
+          <w:szCs w:val="28"/>
+          <w:shd w:val="clear" w:color="auto" w:fill="FFFFFF"/>
+        </w:rPr>
+        <w:t xml:space="preserve"> </w:t>
+      </w:r>
+      <w:proofErr w:type="spellStart"/>
+      <w:r>
+        <w:rPr>
+          <w:rFonts w:ascii="Arial" w:hAnsi="Arial" w:cs="Arial"/>
+          <w:bCs/>
+          <w:color w:val="252525"/>
+          <w:sz w:val="28"/>
+          <w:szCs w:val="28"/>
+          <w:shd w:val="clear" w:color="auto" w:fill="FFFFFF"/>
+        </w:rPr>
+        <w:t>von</w:t>
+      </w:r>
+      <w:proofErr w:type="spellEnd"/>
+      <w:r>
+        <w:rPr>
+          <w:rFonts w:ascii="Arial" w:hAnsi="Arial" w:cs="Arial"/>
+          <w:bCs/>
+          <w:color w:val="252525"/>
+          <w:sz w:val="28"/>
+          <w:szCs w:val="28"/>
+          <w:shd w:val="clear" w:color="auto" w:fill="FFFFFF"/>
+        </w:rPr>
+        <w:t xml:space="preserve"> </w:t>
+      </w:r>
+      <w:proofErr w:type="spellStart"/>
+      <w:r>
+        <w:rPr>
+          <w:rFonts w:ascii="Arial" w:hAnsi="Arial" w:cs="Arial"/>
+          <w:bCs/>
+          <w:color w:val="252525"/>
+          <w:sz w:val="28"/>
+          <w:szCs w:val="28"/>
+          <w:shd w:val="clear" w:color="auto" w:fill="FFFFFF"/>
+        </w:rPr>
+        <w:t>Octavius</w:t>
+      </w:r>
+      <w:proofErr w:type="spellEnd"/>
       <w:r>
         <w:rPr>
           <w:rFonts w:ascii="Arial" w:hAnsi="Arial" w:cs="Arial"/>
@@ -98,7 +137,29 @@
           <w:szCs w:val="28"/>
           <w:shd w:val="clear" w:color="auto" w:fill="FFFFFF"/>
         </w:rPr>
-        <w:t>Considerado um dos maiores matemáticos , foi um dos criados do ENIAC , contribuiu com diversas teorias matemáticas e foi responsável pela criação das primeiras bombas atômicas. Foi vitima de um câncer cerebral e aos 53 Neumann falece.</w:t>
+        <w:t>Conside</w:t>
+      </w:r>
+      <w:r>
+        <w:rPr>
+          <w:rFonts w:ascii="Arial" w:hAnsi="Arial" w:cs="Arial"/>
+          <w:bCs/>
+          <w:color w:val="252525"/>
+          <w:sz w:val="28"/>
+          <w:szCs w:val="28"/>
+          <w:shd w:val="clear" w:color="auto" w:fill="FFFFFF"/>
+        </w:rPr>
+        <w:t>rado um dos maiores matemáticos</w:t>
+      </w:r>
+      <w:r>
+        <w:rPr>
+          <w:rFonts w:ascii="Arial" w:hAnsi="Arial" w:cs="Arial"/>
+          <w:bCs/>
+          <w:color w:val="252525"/>
+          <w:sz w:val="28"/>
+          <w:szCs w:val="28"/>
+          <w:shd w:val="clear" w:color="auto" w:fill="FFFFFF"/>
+        </w:rPr>
+        <w:t>, foi um dos criados do ENIAC , contribuiu com diversas teorias matemáticas e foi responsável pela criação das primeiras bombas atômicas. Foi vitima de um câncer cerebral e aos 53 Neumann falece.</w:t>
       </w:r>
     </w:p>
     <w:p>
@@ -879,7 +940,7 @@
   <a:extraClrSchemeLst/>
   <a:extLst>
     <a:ext uri="{05A4C25C-085E-4340-85A3-A5531E510DB2}">
-      <thm15:themeFamily xmlns="" xmlns:thm15="http://schemas.microsoft.com/office/thememl/2012/main" name="Office Theme" id="{62F939B6-93AF-4DB8-9C6B-D6C7DFDC589F}" vid="{4A3C46E8-61CC-4603-A589-7422A47A8E4A}"/>
+      <thm15:themeFamily xmlns:thm15="http://schemas.microsoft.com/office/thememl/2012/main" xmlns="" name="Office Theme" id="{62F939B6-93AF-4DB8-9C6B-D6C7DFDC589F}" vid="{4A3C46E8-61CC-4603-A589-7422A47A8E4A}"/>
     </a:ext>
   </a:extLst>
 </a:theme>

</xml_diff>

<commit_message>
Deletei a porra toda
</commit_message>
<xml_diff>
--- a/vand.docx
+++ b/vand.docx
@@ -2,166 +2,6 @@
 <file path=word/document.xml><?xml version="1.0" encoding="utf-8"?>
 <w:document xmlns:ve="http://schemas.openxmlformats.org/markup-compatibility/2006" xmlns:o="urn:schemas-microsoft-com:office:office" xmlns:r="http://schemas.openxmlformats.org/officeDocument/2006/relationships" xmlns:m="http://schemas.openxmlformats.org/officeDocument/2006/math" xmlns:v="urn:schemas-microsoft-com:vml" xmlns:wp="http://schemas.openxmlformats.org/drawingml/2006/wordprocessingDrawing" xmlns:w10="urn:schemas-microsoft-com:office:word" xmlns:w="http://schemas.openxmlformats.org/wordprocessingml/2006/main" xmlns:wne="http://schemas.microsoft.com/office/word/2006/wordml">
   <w:body>
-    <w:p>
-      <w:pPr>
-        <w:jc w:val="both"/>
-        <w:rPr>
-          <w:rFonts w:ascii="Arial" w:hAnsi="Arial" w:cs="Arial"/>
-          <w:sz w:val="28"/>
-          <w:szCs w:val="28"/>
-        </w:rPr>
-      </w:pPr>
-    </w:p>
-    <w:p>
-      <w:pPr>
-        <w:pStyle w:val="PargrafodaLista"/>
-        <w:numPr>
-          <w:ilvl w:val="0"/>
-          <w:numId w:val="3"/>
-        </w:numPr>
-        <w:jc w:val="both"/>
-        <w:rPr>
-          <w:rFonts w:ascii="Arial" w:hAnsi="Arial" w:cs="Arial"/>
-          <w:sz w:val="28"/>
-          <w:szCs w:val="28"/>
-        </w:rPr>
-      </w:pPr>
-      <w:r>
-        <w:rPr>
-          <w:rFonts w:ascii="Arial" w:hAnsi="Arial" w:cs="Arial"/>
-          <w:sz w:val="28"/>
-          <w:szCs w:val="28"/>
-        </w:rPr>
-        <w:t xml:space="preserve">C- </w:t>
-      </w:r>
-      <w:proofErr w:type="spellStart"/>
-      <w:r>
-        <w:rPr>
-          <w:rFonts w:ascii="Arial" w:hAnsi="Arial" w:cs="Arial"/>
-          <w:bCs/>
-          <w:color w:val="252525"/>
-          <w:sz w:val="28"/>
-          <w:szCs w:val="28"/>
-          <w:shd w:val="clear" w:color="auto" w:fill="FFFFFF"/>
-        </w:rPr>
-        <w:t>Leonan</w:t>
-      </w:r>
-      <w:proofErr w:type="spellEnd"/>
-      <w:r>
-        <w:rPr>
-          <w:rFonts w:ascii="Arial" w:hAnsi="Arial" w:cs="Arial"/>
-          <w:bCs/>
-          <w:color w:val="252525"/>
-          <w:sz w:val="28"/>
-          <w:szCs w:val="28"/>
-          <w:shd w:val="clear" w:color="auto" w:fill="FFFFFF"/>
-        </w:rPr>
-        <w:t xml:space="preserve"> </w:t>
-      </w:r>
-      <w:proofErr w:type="spellStart"/>
-      <w:r>
-        <w:rPr>
-          <w:rFonts w:ascii="Arial" w:hAnsi="Arial" w:cs="Arial"/>
-          <w:bCs/>
-          <w:color w:val="252525"/>
-          <w:sz w:val="28"/>
-          <w:szCs w:val="28"/>
-          <w:shd w:val="clear" w:color="auto" w:fill="FFFFFF"/>
-        </w:rPr>
-        <w:t>von</w:t>
-      </w:r>
-      <w:proofErr w:type="spellEnd"/>
-      <w:r>
-        <w:rPr>
-          <w:rFonts w:ascii="Arial" w:hAnsi="Arial" w:cs="Arial"/>
-          <w:bCs/>
-          <w:color w:val="252525"/>
-          <w:sz w:val="28"/>
-          <w:szCs w:val="28"/>
-          <w:shd w:val="clear" w:color="auto" w:fill="FFFFFF"/>
-        </w:rPr>
-        <w:t xml:space="preserve"> </w:t>
-      </w:r>
-      <w:proofErr w:type="spellStart"/>
-      <w:r>
-        <w:rPr>
-          <w:rFonts w:ascii="Arial" w:hAnsi="Arial" w:cs="Arial"/>
-          <w:bCs/>
-          <w:color w:val="252525"/>
-          <w:sz w:val="28"/>
-          <w:szCs w:val="28"/>
-          <w:shd w:val="clear" w:color="auto" w:fill="FFFFFF"/>
-        </w:rPr>
-        <w:t>Octavius</w:t>
-      </w:r>
-      <w:proofErr w:type="spellEnd"/>
-      <w:r>
-        <w:rPr>
-          <w:rFonts w:ascii="Arial" w:hAnsi="Arial" w:cs="Arial"/>
-          <w:bCs/>
-          <w:color w:val="252525"/>
-          <w:sz w:val="28"/>
-          <w:szCs w:val="28"/>
-          <w:shd w:val="clear" w:color="auto" w:fill="FFFFFF"/>
-        </w:rPr>
-        <w:t>, foi um matemático nascido na Hungria de família judaica</w:t>
-      </w:r>
-      <w:r>
-        <w:rPr>
-          <w:rFonts w:ascii="Arial" w:hAnsi="Arial" w:cs="Arial"/>
-          <w:bCs/>
-          <w:color w:val="252525"/>
-          <w:sz w:val="28"/>
-          <w:szCs w:val="28"/>
-          <w:shd w:val="clear" w:color="auto" w:fill="FFFFFF"/>
-        </w:rPr>
-        <w:t xml:space="preserve"> muito rica</w:t>
-      </w:r>
-      <w:r>
-        <w:rPr>
-          <w:rFonts w:ascii="Arial" w:hAnsi="Arial" w:cs="Arial"/>
-          <w:bCs/>
-          <w:color w:val="252525"/>
-          <w:sz w:val="28"/>
-          <w:szCs w:val="28"/>
-          <w:shd w:val="clear" w:color="auto" w:fill="FFFFFF"/>
-        </w:rPr>
-        <w:t>.</w:t>
-      </w:r>
-      <w:r>
-        <w:rPr>
-          <w:rFonts w:ascii="Arial" w:hAnsi="Arial" w:cs="Arial"/>
-          <w:bCs/>
-          <w:color w:val="252525"/>
-          <w:sz w:val="28"/>
-          <w:szCs w:val="28"/>
-          <w:shd w:val="clear" w:color="auto" w:fill="FFFFFF"/>
-        </w:rPr>
-        <w:t>Conside</w:t>
-      </w:r>
-      <w:r>
-        <w:rPr>
-          <w:rFonts w:ascii="Arial" w:hAnsi="Arial" w:cs="Arial"/>
-          <w:bCs/>
-          <w:color w:val="252525"/>
-          <w:sz w:val="28"/>
-          <w:szCs w:val="28"/>
-          <w:shd w:val="clear" w:color="auto" w:fill="FFFFFF"/>
-        </w:rPr>
-        <w:t>rado um dos maiores matemáticos</w:t>
-      </w:r>
-      <w:r>
-        <w:rPr>
-          <w:rFonts w:ascii="Arial" w:hAnsi="Arial" w:cs="Arial"/>
-          <w:bCs/>
-          <w:color w:val="252525"/>
-          <w:sz w:val="28"/>
-          <w:szCs w:val="28"/>
-          <w:shd w:val="clear" w:color="auto" w:fill="FFFFFF"/>
-        </w:rPr>
-        <w:t>, foi um dos criados do ENIAC , contribuiu com diversas teorias matemáticas e foi responsável pela criação das primeiras bombas atômicas. Foi vitima de um câncer cerebral e aos 53 Neumann falece.</w:t>
-      </w:r>
-    </w:p>
     <w:p>
       <w:pPr>
         <w:pStyle w:val="PargrafodaLista"/>
@@ -940,7 +780,7 @@
   <a:extraClrSchemeLst/>
   <a:extLst>
     <a:ext uri="{05A4C25C-085E-4340-85A3-A5531E510DB2}">
-      <thm15:themeFamily xmlns:thm15="http://schemas.microsoft.com/office/thememl/2012/main" xmlns="" name="Office Theme" id="{62F939B6-93AF-4DB8-9C6B-D6C7DFDC589F}" vid="{4A3C46E8-61CC-4603-A589-7422A47A8E4A}"/>
+      <thm15:themeFamily xmlns="" xmlns:thm15="http://schemas.microsoft.com/office/thememl/2012/main" name="Office Theme" id="{62F939B6-93AF-4DB8-9C6B-D6C7DFDC589F}" vid="{4A3C46E8-61CC-4603-A589-7422A47A8E4A}"/>
     </a:ext>
   </a:extLst>
 </a:theme>

</xml_diff>